<commit_message>
// Fri 06/13/2025 18:45:46.12
</commit_message>
<xml_diff>
--- a/COMP-2511-C-Programming/assignments/assingment4/Assignment 4 (Homework).docx
+++ b/COMP-2511-C-Programming/assignments/assingment4/Assignment 4 (Homework).docx
@@ -1,6 +1,6 @@
 
 <file path=word/document.xml><?xml version="1.0" encoding="utf-8"?>
-<w:document xmlns:wpc="http://schemas.microsoft.com/office/word/2010/wordprocessingCanvas" xmlns:cx="http://schemas.microsoft.com/office/drawing/2014/chartex" xmlns:cx1="http://schemas.microsoft.com/office/drawing/2015/9/8/chartex" xmlns:cx2="http://schemas.microsoft.com/office/drawing/2015/10/21/chartex" xmlns:cx3="http://schemas.microsoft.com/office/drawing/2016/5/9/chartex" xmlns:cx4="http://schemas.microsoft.com/office/drawing/2016/5/10/chartex" xmlns:cx5="http://schemas.microsoft.com/office/drawing/2016/5/11/chartex" xmlns:cx6="http://schemas.microsoft.com/office/drawing/2016/5/12/chartex" xmlns:cx7="http://schemas.microsoft.com/office/drawing/2016/5/13/chartex" xmlns:cx8="http://schemas.microsoft.com/office/drawing/2016/5/14/chartex" xmlns:mc="http://schemas.openxmlformats.org/markup-compatibility/2006" xmlns:aink="http://schemas.microsoft.com/office/drawing/2016/ink" xmlns:am3d="http://schemas.microsoft.com/office/drawing/2017/model3d" xmlns:o="urn:schemas-microsoft-com:office:office" xmlns:oel="http://schemas.microsoft.com/office/2019/extlst" xmlns:r="http://schemas.openxmlformats.org/officeDocument/2006/relationships" xmlns:m="http://schemas.openxmlformats.org/officeDocument/2006/math" xmlns:v="urn:schemas-microsoft-com:vml" xmlns:wp14="http://schemas.microsoft.com/office/word/2010/wordprocessingDrawing" xmlns:wp="http://schemas.openxmlformats.org/drawingml/2006/wordprocessingDrawing" xmlns:w10="urn:schemas-microsoft-com:office:word" xmlns:w="http://schemas.openxmlformats.org/wordprocessingml/2006/main" xmlns:w14="http://schemas.microsoft.com/office/word/2010/wordml" xmlns:w15="http://schemas.microsoft.com/office/word/2012/wordml" xmlns:w16cex="http://schemas.microsoft.com/office/word/2018/wordml/cex" xmlns:w16cid="http://schemas.microsoft.com/office/word/2016/wordml/cid" xmlns:w16="http://schemas.microsoft.com/office/word/2018/wordml" xmlns:w16du="http://schemas.microsoft.com/office/word/2023/wordml/word16du" xmlns:w16sdtdh="http://schemas.microsoft.com/office/word/2020/wordml/sdtdatahash" xmlns:w16se="http://schemas.microsoft.com/office/word/2015/wordml/symex" xmlns:wpg="http://schemas.microsoft.com/office/word/2010/wordprocessingGroup" xmlns:wpi="http://schemas.microsoft.com/office/word/2010/wordprocessingInk" xmlns:wne="http://schemas.microsoft.com/office/word/2006/wordml" xmlns:wps="http://schemas.microsoft.com/office/word/2010/wordprocessingShape" mc:Ignorable="w14 w15 w16se w16cid w16 w16cex w16sdtdh w16du wp14">
+<w:document xmlns:wpc="http://schemas.microsoft.com/office/word/2010/wordprocessingCanvas" xmlns:cx="http://schemas.microsoft.com/office/drawing/2014/chartex" xmlns:cx1="http://schemas.microsoft.com/office/drawing/2015/9/8/chartex" xmlns:cx2="http://schemas.microsoft.com/office/drawing/2015/10/21/chartex" xmlns:cx3="http://schemas.microsoft.com/office/drawing/2016/5/9/chartex" xmlns:cx4="http://schemas.microsoft.com/office/drawing/2016/5/10/chartex" xmlns:cx5="http://schemas.microsoft.com/office/drawing/2016/5/11/chartex" xmlns:cx6="http://schemas.microsoft.com/office/drawing/2016/5/12/chartex" xmlns:cx7="http://schemas.microsoft.com/office/drawing/2016/5/13/chartex" xmlns:cx8="http://schemas.microsoft.com/office/drawing/2016/5/14/chartex" xmlns:mc="http://schemas.openxmlformats.org/markup-compatibility/2006" xmlns:aink="http://schemas.microsoft.com/office/drawing/2016/ink" xmlns:am3d="http://schemas.microsoft.com/office/drawing/2017/model3d" xmlns:o="urn:schemas-microsoft-com:office:office" xmlns:oel="http://schemas.microsoft.com/office/2019/extlst" xmlns:r="http://schemas.openxmlformats.org/officeDocument/2006/relationships" xmlns:m="http://schemas.openxmlformats.org/officeDocument/2006/math" xmlns:v="urn:schemas-microsoft-com:vml" xmlns:wp14="http://schemas.microsoft.com/office/word/2010/wordprocessingDrawing" xmlns:wp="http://schemas.openxmlformats.org/drawingml/2006/wordprocessingDrawing" xmlns:w10="urn:schemas-microsoft-com:office:word" xmlns:w="http://schemas.openxmlformats.org/wordprocessingml/2006/main" xmlns:w14="http://schemas.microsoft.com/office/word/2010/wordml" xmlns:w15="http://schemas.microsoft.com/office/word/2012/wordml" xmlns:w16cex="http://schemas.microsoft.com/office/word/2018/wordml/cex" xmlns:w16cid="http://schemas.microsoft.com/office/word/2016/wordml/cid" xmlns:w16="http://schemas.microsoft.com/office/word/2018/wordml" xmlns:w16du="http://schemas.microsoft.com/office/word/2023/wordml/word16du" xmlns:w16sdtdh="http://schemas.microsoft.com/office/word/2020/wordml/sdtdatahash" xmlns:w16sdtfl="http://schemas.microsoft.com/office/word/2024/wordml/sdtformatlock" xmlns:w16se="http://schemas.microsoft.com/office/word/2015/wordml/symex" xmlns:wpg="http://schemas.microsoft.com/office/word/2010/wordprocessingGroup" xmlns:wpi="http://schemas.microsoft.com/office/word/2010/wordprocessingInk" xmlns:wne="http://schemas.microsoft.com/office/word/2006/wordml" xmlns:wps="http://schemas.microsoft.com/office/word/2010/wordprocessingShape" mc:Ignorable="w14 w15 w16se w16cid w16 w16cex w16sdtdh w16sdtfl w16du wp14">
   <w:body>
     <w:p>
       <w:pPr>
@@ -274,6 +274,15 @@
             <w:pPr>
               <w:spacing w:before="100" w:beforeAutospacing="1" w:after="100" w:afterAutospacing="1"/>
             </w:pPr>
+            <w:r>
+              <w:rPr>
+                <w:color w:val="00B0F0"/>
+                <w:sz w:val="28"/>
+                <w:szCs w:val="28"/>
+                <w:lang w:val="en-CA"/>
+              </w:rPr>
+              <w:t>Valid</w:t>
+            </w:r>
           </w:p>
         </w:tc>
       </w:tr>
@@ -311,6 +320,15 @@
             <w:pPr>
               <w:spacing w:before="100" w:beforeAutospacing="1" w:after="100" w:afterAutospacing="1"/>
             </w:pPr>
+            <w:r>
+              <w:rPr>
+                <w:color w:val="00B0F0"/>
+                <w:sz w:val="28"/>
+                <w:szCs w:val="28"/>
+                <w:lang w:val="en-CA"/>
+              </w:rPr>
+              <w:t>Invalid</w:t>
+            </w:r>
           </w:p>
         </w:tc>
       </w:tr>
@@ -348,6 +366,15 @@
             <w:pPr>
               <w:spacing w:before="100" w:beforeAutospacing="1" w:after="100" w:afterAutospacing="1"/>
             </w:pPr>
+            <w:r>
+              <w:rPr>
+                <w:color w:val="00B0F0"/>
+                <w:sz w:val="28"/>
+                <w:szCs w:val="28"/>
+                <w:lang w:val="en-CA"/>
+              </w:rPr>
+              <w:t>Invalid</w:t>
+            </w:r>
           </w:p>
         </w:tc>
       </w:tr>
@@ -385,6 +412,15 @@
             <w:pPr>
               <w:spacing w:before="100" w:beforeAutospacing="1" w:after="100" w:afterAutospacing="1"/>
             </w:pPr>
+            <w:r>
+              <w:rPr>
+                <w:color w:val="00B0F0"/>
+                <w:sz w:val="28"/>
+                <w:szCs w:val="28"/>
+                <w:lang w:val="en-CA"/>
+              </w:rPr>
+              <w:t>Invalid</w:t>
+            </w:r>
           </w:p>
         </w:tc>
       </w:tr>
@@ -476,6 +512,15 @@
             <w:pPr>
               <w:spacing w:before="100" w:beforeAutospacing="1" w:after="100" w:afterAutospacing="1"/>
             </w:pPr>
+            <w:r>
+              <w:rPr>
+                <w:color w:val="00B0F0"/>
+                <w:sz w:val="28"/>
+                <w:szCs w:val="28"/>
+                <w:lang w:val="en-CA"/>
+              </w:rPr>
+              <w:t>Valid</w:t>
+            </w:r>
           </w:p>
         </w:tc>
       </w:tr>
@@ -531,6 +576,15 @@
             <w:pPr>
               <w:spacing w:before="100" w:beforeAutospacing="1" w:after="100" w:afterAutospacing="1"/>
             </w:pPr>
+            <w:r>
+              <w:rPr>
+                <w:color w:val="00B0F0"/>
+                <w:sz w:val="28"/>
+                <w:szCs w:val="28"/>
+                <w:lang w:val="en-CA"/>
+              </w:rPr>
+              <w:t>Invalid</w:t>
+            </w:r>
           </w:p>
         </w:tc>
       </w:tr>
@@ -568,6 +622,15 @@
             <w:pPr>
               <w:spacing w:before="100" w:beforeAutospacing="1" w:after="100" w:afterAutospacing="1"/>
             </w:pPr>
+            <w:r>
+              <w:rPr>
+                <w:color w:val="00B0F0"/>
+                <w:sz w:val="28"/>
+                <w:szCs w:val="28"/>
+                <w:lang w:val="en-CA"/>
+              </w:rPr>
+              <w:t>Invalid</w:t>
+            </w:r>
           </w:p>
         </w:tc>
       </w:tr>
@@ -608,6 +671,15 @@
             <w:pPr>
               <w:spacing w:before="100" w:beforeAutospacing="1" w:after="100" w:afterAutospacing="1"/>
             </w:pPr>
+            <w:r>
+              <w:rPr>
+                <w:color w:val="00B0F0"/>
+                <w:sz w:val="28"/>
+                <w:szCs w:val="28"/>
+                <w:lang w:val="en-CA"/>
+              </w:rPr>
+              <w:t>Valid</w:t>
+            </w:r>
           </w:p>
         </w:tc>
       </w:tr>
@@ -929,6 +1001,245 @@
                 <w:lang w:eastAsia="en-CA"/>
               </w:rPr>
             </w:pPr>
+            <w:r>
+              <w:rPr>
+                <w:rFonts w:ascii="Consolas" w:hAnsi="Consolas"/>
+                <w:color w:val="000000"/>
+                <w:sz w:val="28"/>
+                <w:szCs w:val="28"/>
+                <w:lang w:eastAsia="en-CA"/>
+              </w:rPr>
+              <w:t xml:space="preserve">void </w:t>
+            </w:r>
+            <w:proofErr w:type="spellStart"/>
+            <w:proofErr w:type="gramStart"/>
+            <w:r>
+              <w:rPr>
+                <w:rFonts w:ascii="Consolas" w:hAnsi="Consolas"/>
+                <w:color w:val="000000"/>
+                <w:sz w:val="28"/>
+                <w:szCs w:val="28"/>
+                <w:lang w:eastAsia="en-CA"/>
+              </w:rPr>
+              <w:t>addtwo</w:t>
+            </w:r>
+            <w:proofErr w:type="spellEnd"/>
+            <w:r>
+              <w:rPr>
+                <w:rFonts w:ascii="Consolas" w:hAnsi="Consolas"/>
+                <w:color w:val="000000"/>
+                <w:sz w:val="28"/>
+                <w:szCs w:val="28"/>
+                <w:lang w:eastAsia="en-CA"/>
+              </w:rPr>
+              <w:t>(int  *</w:t>
+            </w:r>
+            <w:proofErr w:type="gramEnd"/>
+            <w:r>
+              <w:rPr>
+                <w:rFonts w:ascii="Consolas" w:hAnsi="Consolas"/>
+                <w:color w:val="000000"/>
+                <w:sz w:val="28"/>
+                <w:szCs w:val="28"/>
+                <w:lang w:eastAsia="en-CA"/>
+              </w:rPr>
+              <w:t xml:space="preserve">array1, int *array2, int *array3, </w:t>
+            </w:r>
+            <w:proofErr w:type="spellStart"/>
+            <w:r>
+              <w:rPr>
+                <w:rFonts w:ascii="Consolas" w:hAnsi="Consolas"/>
+                <w:color w:val="000000"/>
+                <w:sz w:val="28"/>
+                <w:szCs w:val="28"/>
+                <w:lang w:eastAsia="en-CA"/>
+              </w:rPr>
+              <w:t>size_t</w:t>
+            </w:r>
+            <w:proofErr w:type="spellEnd"/>
+            <w:r>
+              <w:rPr>
+                <w:rFonts w:ascii="Consolas" w:hAnsi="Consolas"/>
+                <w:color w:val="000000"/>
+                <w:sz w:val="28"/>
+                <w:szCs w:val="28"/>
+                <w:lang w:eastAsia="en-CA"/>
+              </w:rPr>
+              <w:t xml:space="preserve"> size)</w:t>
+            </w:r>
+          </w:p>
+          <w:p>
+            <w:pPr>
+              <w:shd w:val="clear" w:color="auto" w:fill="FFFFFF"/>
+              <w:spacing w:line="285" w:lineRule="atLeast"/>
+              <w:rPr>
+                <w:rFonts w:ascii="Consolas" w:hAnsi="Consolas"/>
+                <w:color w:val="000000"/>
+                <w:sz w:val="28"/>
+                <w:szCs w:val="28"/>
+                <w:lang w:eastAsia="en-CA"/>
+              </w:rPr>
+            </w:pPr>
+            <w:r>
+              <w:rPr>
+                <w:rFonts w:ascii="Consolas" w:hAnsi="Consolas"/>
+                <w:color w:val="000000"/>
+                <w:sz w:val="28"/>
+                <w:szCs w:val="28"/>
+                <w:lang w:eastAsia="en-CA"/>
+              </w:rPr>
+              <w:t>{</w:t>
+            </w:r>
+          </w:p>
+          <w:p>
+            <w:pPr>
+              <w:shd w:val="clear" w:color="auto" w:fill="FFFFFF"/>
+              <w:spacing w:line="285" w:lineRule="atLeast"/>
+              <w:rPr>
+                <w:rFonts w:ascii="Consolas" w:hAnsi="Consolas"/>
+                <w:color w:val="000000"/>
+                <w:sz w:val="28"/>
+                <w:szCs w:val="28"/>
+                <w:lang w:eastAsia="en-CA"/>
+              </w:rPr>
+            </w:pPr>
+            <w:r>
+              <w:rPr>
+                <w:rFonts w:ascii="Consolas" w:hAnsi="Consolas"/>
+                <w:color w:val="000000"/>
+                <w:sz w:val="28"/>
+                <w:szCs w:val="28"/>
+                <w:lang w:eastAsia="en-CA"/>
+              </w:rPr>
+              <w:t>    for (int x = 0; x &lt; size; x++)</w:t>
+            </w:r>
+          </w:p>
+          <w:p>
+            <w:pPr>
+              <w:shd w:val="clear" w:color="auto" w:fill="FFFFFF"/>
+              <w:spacing w:line="285" w:lineRule="atLeast"/>
+              <w:rPr>
+                <w:rFonts w:ascii="Consolas" w:hAnsi="Consolas"/>
+                <w:color w:val="000000"/>
+                <w:sz w:val="28"/>
+                <w:szCs w:val="28"/>
+                <w:lang w:eastAsia="en-CA"/>
+              </w:rPr>
+            </w:pPr>
+            <w:r>
+              <w:rPr>
+                <w:rFonts w:ascii="Consolas" w:hAnsi="Consolas"/>
+                <w:color w:val="000000"/>
+                <w:sz w:val="28"/>
+                <w:szCs w:val="28"/>
+                <w:lang w:eastAsia="en-CA"/>
+              </w:rPr>
+              <w:t>    {</w:t>
+            </w:r>
+          </w:p>
+          <w:p>
+            <w:pPr>
+              <w:shd w:val="clear" w:color="auto" w:fill="FFFFFF"/>
+              <w:spacing w:line="285" w:lineRule="atLeast"/>
+              <w:rPr>
+                <w:rFonts w:ascii="Consolas" w:hAnsi="Consolas"/>
+                <w:color w:val="000000"/>
+                <w:sz w:val="28"/>
+                <w:szCs w:val="28"/>
+                <w:lang w:eastAsia="en-CA"/>
+              </w:rPr>
+            </w:pPr>
+            <w:r>
+              <w:rPr>
+                <w:rFonts w:ascii="Consolas" w:hAnsi="Consolas"/>
+                <w:color w:val="000000"/>
+                <w:sz w:val="28"/>
+                <w:szCs w:val="28"/>
+                <w:lang w:eastAsia="en-CA"/>
+              </w:rPr>
+              <w:t>        array3[x] = array1[x] + array2[x</w:t>
+            </w:r>
+            <w:proofErr w:type="gramStart"/>
+            <w:r>
+              <w:rPr>
+                <w:rFonts w:ascii="Consolas" w:hAnsi="Consolas"/>
+                <w:color w:val="000000"/>
+                <w:sz w:val="28"/>
+                <w:szCs w:val="28"/>
+                <w:lang w:eastAsia="en-CA"/>
+              </w:rPr>
+              <w:t>];</w:t>
+            </w:r>
+            <w:proofErr w:type="gramEnd"/>
+            <w:r>
+              <w:rPr>
+                <w:rFonts w:ascii="Consolas" w:hAnsi="Consolas"/>
+                <w:color w:val="000000"/>
+                <w:sz w:val="28"/>
+                <w:szCs w:val="28"/>
+                <w:lang w:eastAsia="en-CA"/>
+              </w:rPr>
+              <w:t xml:space="preserve"> </w:t>
+            </w:r>
+          </w:p>
+          <w:p>
+            <w:pPr>
+              <w:shd w:val="clear" w:color="auto" w:fill="FFFFFF"/>
+              <w:spacing w:line="285" w:lineRule="atLeast"/>
+              <w:rPr>
+                <w:rFonts w:ascii="Consolas" w:hAnsi="Consolas"/>
+                <w:color w:val="000000"/>
+                <w:sz w:val="28"/>
+                <w:szCs w:val="28"/>
+                <w:lang w:eastAsia="en-CA"/>
+              </w:rPr>
+            </w:pPr>
+            <w:r>
+              <w:rPr>
+                <w:rFonts w:ascii="Consolas" w:hAnsi="Consolas"/>
+                <w:color w:val="000000"/>
+                <w:sz w:val="28"/>
+                <w:szCs w:val="28"/>
+                <w:lang w:eastAsia="en-CA"/>
+              </w:rPr>
+              <w:t>    }</w:t>
+            </w:r>
+          </w:p>
+          <w:p>
+            <w:pPr>
+              <w:shd w:val="clear" w:color="auto" w:fill="FFFFFF"/>
+              <w:spacing w:line="285" w:lineRule="atLeast"/>
+              <w:rPr>
+                <w:rFonts w:ascii="Consolas" w:hAnsi="Consolas"/>
+                <w:color w:val="000000"/>
+                <w:sz w:val="28"/>
+                <w:szCs w:val="28"/>
+                <w:lang w:eastAsia="en-CA"/>
+              </w:rPr>
+            </w:pPr>
+            <w:r>
+              <w:rPr>
+                <w:rFonts w:ascii="Consolas" w:hAnsi="Consolas"/>
+                <w:color w:val="000000"/>
+                <w:sz w:val="28"/>
+                <w:szCs w:val="28"/>
+                <w:lang w:eastAsia="en-CA"/>
+              </w:rPr>
+              <w:t>}</w:t>
+            </w:r>
+          </w:p>
+          <w:p>
+            <w:pPr>
+              <w:shd w:val="clear" w:color="auto" w:fill="FFFFFF"/>
+              <w:spacing w:line="285" w:lineRule="atLeast"/>
+              <w:rPr>
+                <w:rFonts w:ascii="Consolas" w:hAnsi="Consolas"/>
+                <w:color w:val="000000"/>
+                <w:sz w:val="28"/>
+                <w:szCs w:val="28"/>
+                <w:lang w:eastAsia="en-CA"/>
+              </w:rPr>
+            </w:pPr>
           </w:p>
         </w:tc>
       </w:tr>
@@ -1006,6 +1317,524 @@
                 <w:lang w:eastAsia="en-CA"/>
               </w:rPr>
             </w:pPr>
+            <w:proofErr w:type="gramStart"/>
+            <w:r>
+              <w:rPr>
+                <w:rFonts w:ascii="Consolas" w:hAnsi="Consolas"/>
+                <w:color w:val="000000"/>
+                <w:sz w:val="28"/>
+                <w:szCs w:val="28"/>
+                <w:lang w:eastAsia="en-CA"/>
+              </w:rPr>
+              <w:t>#include</w:t>
+            </w:r>
+            <w:proofErr w:type="gramEnd"/>
+            <w:r>
+              <w:rPr>
+                <w:rFonts w:ascii="Consolas" w:hAnsi="Consolas"/>
+                <w:color w:val="000000"/>
+                <w:sz w:val="28"/>
+                <w:szCs w:val="28"/>
+                <w:lang w:eastAsia="en-CA"/>
+              </w:rPr>
+              <w:t xml:space="preserve"> &lt;</w:t>
+            </w:r>
+            <w:proofErr w:type="spellStart"/>
+            <w:r>
+              <w:rPr>
+                <w:rFonts w:ascii="Consolas" w:hAnsi="Consolas"/>
+                <w:color w:val="000000"/>
+                <w:sz w:val="28"/>
+                <w:szCs w:val="28"/>
+                <w:lang w:eastAsia="en-CA"/>
+              </w:rPr>
+              <w:t>stdio.h</w:t>
+            </w:r>
+            <w:proofErr w:type="spellEnd"/>
+            <w:r>
+              <w:rPr>
+                <w:rFonts w:ascii="Consolas" w:hAnsi="Consolas"/>
+                <w:color w:val="000000"/>
+                <w:sz w:val="28"/>
+                <w:szCs w:val="28"/>
+                <w:lang w:eastAsia="en-CA"/>
+              </w:rPr>
+              <w:t>&gt;</w:t>
+            </w:r>
+          </w:p>
+          <w:p>
+            <w:pPr>
+              <w:shd w:val="clear" w:color="auto" w:fill="FFFFFF"/>
+              <w:spacing w:line="285" w:lineRule="atLeast"/>
+              <w:rPr>
+                <w:rFonts w:ascii="Consolas" w:hAnsi="Consolas"/>
+                <w:color w:val="000000"/>
+                <w:sz w:val="28"/>
+                <w:szCs w:val="28"/>
+                <w:lang w:eastAsia="en-CA"/>
+              </w:rPr>
+            </w:pPr>
+          </w:p>
+          <w:p>
+            <w:pPr>
+              <w:shd w:val="clear" w:color="auto" w:fill="FFFFFF"/>
+              <w:spacing w:line="285" w:lineRule="atLeast"/>
+              <w:rPr>
+                <w:rFonts w:ascii="Consolas" w:hAnsi="Consolas"/>
+                <w:color w:val="000000"/>
+                <w:sz w:val="28"/>
+                <w:szCs w:val="28"/>
+                <w:lang w:eastAsia="en-CA"/>
+              </w:rPr>
+            </w:pPr>
+          </w:p>
+          <w:p>
+            <w:pPr>
+              <w:shd w:val="clear" w:color="auto" w:fill="FFFFFF"/>
+              <w:spacing w:line="285" w:lineRule="atLeast"/>
+              <w:rPr>
+                <w:rFonts w:ascii="Consolas" w:hAnsi="Consolas"/>
+                <w:color w:val="000000"/>
+                <w:sz w:val="28"/>
+                <w:szCs w:val="28"/>
+                <w:lang w:eastAsia="en-CA"/>
+              </w:rPr>
+            </w:pPr>
+            <w:r>
+              <w:rPr>
+                <w:rFonts w:ascii="Consolas" w:hAnsi="Consolas"/>
+                <w:color w:val="000000"/>
+                <w:sz w:val="28"/>
+                <w:szCs w:val="28"/>
+                <w:lang w:eastAsia="en-CA"/>
+              </w:rPr>
+              <w:t xml:space="preserve">int </w:t>
+            </w:r>
+            <w:proofErr w:type="gramStart"/>
+            <w:r>
+              <w:rPr>
+                <w:rFonts w:ascii="Consolas" w:hAnsi="Consolas"/>
+                <w:color w:val="000000"/>
+                <w:sz w:val="28"/>
+                <w:szCs w:val="28"/>
+                <w:lang w:eastAsia="en-CA"/>
+              </w:rPr>
+              <w:t>main(</w:t>
+            </w:r>
+            <w:proofErr w:type="gramEnd"/>
+            <w:r>
+              <w:rPr>
+                <w:rFonts w:ascii="Consolas" w:hAnsi="Consolas"/>
+                <w:color w:val="000000"/>
+                <w:sz w:val="28"/>
+                <w:szCs w:val="28"/>
+                <w:lang w:eastAsia="en-CA"/>
+              </w:rPr>
+              <w:t>)</w:t>
+            </w:r>
+          </w:p>
+          <w:p>
+            <w:pPr>
+              <w:shd w:val="clear" w:color="auto" w:fill="FFFFFF"/>
+              <w:spacing w:line="285" w:lineRule="atLeast"/>
+              <w:rPr>
+                <w:rFonts w:ascii="Consolas" w:hAnsi="Consolas"/>
+                <w:color w:val="000000"/>
+                <w:sz w:val="28"/>
+                <w:szCs w:val="28"/>
+                <w:lang w:eastAsia="en-CA"/>
+              </w:rPr>
+            </w:pPr>
+            <w:r>
+              <w:rPr>
+                <w:rFonts w:ascii="Consolas" w:hAnsi="Consolas"/>
+                <w:color w:val="000000"/>
+                <w:sz w:val="28"/>
+                <w:szCs w:val="28"/>
+                <w:lang w:eastAsia="en-CA"/>
+              </w:rPr>
+              <w:t>{</w:t>
+            </w:r>
+          </w:p>
+          <w:p>
+            <w:pPr>
+              <w:shd w:val="clear" w:color="auto" w:fill="FFFFFF"/>
+              <w:spacing w:line="285" w:lineRule="atLeast"/>
+              <w:rPr>
+                <w:rFonts w:ascii="Consolas" w:hAnsi="Consolas"/>
+                <w:color w:val="000000"/>
+                <w:sz w:val="28"/>
+                <w:szCs w:val="28"/>
+                <w:lang w:eastAsia="en-CA"/>
+              </w:rPr>
+            </w:pPr>
+            <w:r>
+              <w:rPr>
+                <w:rFonts w:ascii="Consolas" w:hAnsi="Consolas"/>
+                <w:color w:val="000000"/>
+                <w:sz w:val="28"/>
+                <w:szCs w:val="28"/>
+                <w:lang w:eastAsia="en-CA"/>
+              </w:rPr>
+              <w:t>    int array1[] = {1,2,3,4,5</w:t>
+            </w:r>
+            <w:proofErr w:type="gramStart"/>
+            <w:r>
+              <w:rPr>
+                <w:rFonts w:ascii="Consolas" w:hAnsi="Consolas"/>
+                <w:color w:val="000000"/>
+                <w:sz w:val="28"/>
+                <w:szCs w:val="28"/>
+                <w:lang w:eastAsia="en-CA"/>
+              </w:rPr>
+              <w:t>};</w:t>
+            </w:r>
+            <w:proofErr w:type="gramEnd"/>
+          </w:p>
+          <w:p>
+            <w:pPr>
+              <w:shd w:val="clear" w:color="auto" w:fill="FFFFFF"/>
+              <w:spacing w:line="285" w:lineRule="atLeast"/>
+              <w:rPr>
+                <w:rFonts w:ascii="Consolas" w:hAnsi="Consolas"/>
+                <w:color w:val="000000"/>
+                <w:sz w:val="28"/>
+                <w:szCs w:val="28"/>
+                <w:lang w:eastAsia="en-CA"/>
+              </w:rPr>
+            </w:pPr>
+            <w:r>
+              <w:rPr>
+                <w:rFonts w:ascii="Consolas" w:hAnsi="Consolas"/>
+                <w:color w:val="000000"/>
+                <w:sz w:val="28"/>
+                <w:szCs w:val="28"/>
+                <w:lang w:eastAsia="en-CA"/>
+              </w:rPr>
+              <w:t>    int array2[] = {1,2,3,4,5</w:t>
+            </w:r>
+            <w:proofErr w:type="gramStart"/>
+            <w:r>
+              <w:rPr>
+                <w:rFonts w:ascii="Consolas" w:hAnsi="Consolas"/>
+                <w:color w:val="000000"/>
+                <w:sz w:val="28"/>
+                <w:szCs w:val="28"/>
+                <w:lang w:eastAsia="en-CA"/>
+              </w:rPr>
+              <w:t>};</w:t>
+            </w:r>
+            <w:proofErr w:type="gramEnd"/>
+          </w:p>
+          <w:p>
+            <w:pPr>
+              <w:shd w:val="clear" w:color="auto" w:fill="FFFFFF"/>
+              <w:spacing w:line="285" w:lineRule="atLeast"/>
+              <w:rPr>
+                <w:rFonts w:ascii="Consolas" w:hAnsi="Consolas"/>
+                <w:color w:val="000000"/>
+                <w:sz w:val="28"/>
+                <w:szCs w:val="28"/>
+                <w:lang w:eastAsia="en-CA"/>
+              </w:rPr>
+            </w:pPr>
+            <w:r>
+              <w:rPr>
+                <w:rFonts w:ascii="Consolas" w:hAnsi="Consolas"/>
+                <w:color w:val="000000"/>
+                <w:sz w:val="28"/>
+                <w:szCs w:val="28"/>
+                <w:lang w:eastAsia="en-CA"/>
+              </w:rPr>
+              <w:t>    int array3[5] = {0</w:t>
+            </w:r>
+            <w:proofErr w:type="gramStart"/>
+            <w:r>
+              <w:rPr>
+                <w:rFonts w:ascii="Consolas" w:hAnsi="Consolas"/>
+                <w:color w:val="000000"/>
+                <w:sz w:val="28"/>
+                <w:szCs w:val="28"/>
+                <w:lang w:eastAsia="en-CA"/>
+              </w:rPr>
+              <w:t>};</w:t>
+            </w:r>
+            <w:proofErr w:type="gramEnd"/>
+          </w:p>
+          <w:p>
+            <w:pPr>
+              <w:shd w:val="clear" w:color="auto" w:fill="FFFFFF"/>
+              <w:spacing w:line="285" w:lineRule="atLeast"/>
+              <w:rPr>
+                <w:rFonts w:ascii="Consolas" w:hAnsi="Consolas"/>
+                <w:color w:val="000000"/>
+                <w:sz w:val="28"/>
+                <w:szCs w:val="28"/>
+                <w:lang w:eastAsia="en-CA"/>
+              </w:rPr>
+            </w:pPr>
+            <w:r>
+              <w:rPr>
+                <w:rFonts w:ascii="Consolas" w:hAnsi="Consolas"/>
+                <w:color w:val="000000"/>
+                <w:sz w:val="28"/>
+                <w:szCs w:val="28"/>
+                <w:lang w:eastAsia="en-CA"/>
+              </w:rPr>
+              <w:t xml:space="preserve">    </w:t>
+            </w:r>
+            <w:proofErr w:type="spellStart"/>
+            <w:proofErr w:type="gramStart"/>
+            <w:r>
+              <w:rPr>
+                <w:rFonts w:ascii="Consolas" w:hAnsi="Consolas"/>
+                <w:color w:val="000000"/>
+                <w:sz w:val="28"/>
+                <w:szCs w:val="28"/>
+                <w:lang w:eastAsia="en-CA"/>
+              </w:rPr>
+              <w:t>addtwo</w:t>
+            </w:r>
+            <w:proofErr w:type="spellEnd"/>
+            <w:r>
+              <w:rPr>
+                <w:rFonts w:ascii="Consolas" w:hAnsi="Consolas"/>
+                <w:color w:val="000000"/>
+                <w:sz w:val="28"/>
+                <w:szCs w:val="28"/>
+                <w:lang w:eastAsia="en-CA"/>
+              </w:rPr>
+              <w:t>(</w:t>
+            </w:r>
+            <w:proofErr w:type="gramEnd"/>
+            <w:r>
+              <w:rPr>
+                <w:rFonts w:ascii="Consolas" w:hAnsi="Consolas"/>
+                <w:color w:val="000000"/>
+                <w:sz w:val="28"/>
+                <w:szCs w:val="28"/>
+                <w:lang w:eastAsia="en-CA"/>
+              </w:rPr>
+              <w:t>array1, array2, array3, 5</w:t>
+            </w:r>
+            <w:proofErr w:type="gramStart"/>
+            <w:r>
+              <w:rPr>
+                <w:rFonts w:ascii="Consolas" w:hAnsi="Consolas"/>
+                <w:color w:val="000000"/>
+                <w:sz w:val="28"/>
+                <w:szCs w:val="28"/>
+                <w:lang w:eastAsia="en-CA"/>
+              </w:rPr>
+              <w:t>);</w:t>
+            </w:r>
+            <w:proofErr w:type="gramEnd"/>
+          </w:p>
+          <w:p>
+            <w:pPr>
+              <w:shd w:val="clear" w:color="auto" w:fill="FFFFFF"/>
+              <w:spacing w:line="285" w:lineRule="atLeast"/>
+              <w:rPr>
+                <w:rFonts w:ascii="Consolas" w:hAnsi="Consolas"/>
+                <w:color w:val="000000"/>
+                <w:sz w:val="28"/>
+                <w:szCs w:val="28"/>
+                <w:lang w:eastAsia="en-CA"/>
+              </w:rPr>
+            </w:pPr>
+            <w:r>
+              <w:rPr>
+                <w:rFonts w:ascii="Consolas" w:hAnsi="Consolas"/>
+                <w:color w:val="000000"/>
+                <w:sz w:val="28"/>
+                <w:szCs w:val="28"/>
+                <w:lang w:eastAsia="en-CA"/>
+              </w:rPr>
+              <w:t>    for (int x = 0; x &lt; 5; x++)</w:t>
+            </w:r>
+          </w:p>
+          <w:p>
+            <w:pPr>
+              <w:shd w:val="clear" w:color="auto" w:fill="FFFFFF"/>
+              <w:spacing w:line="285" w:lineRule="atLeast"/>
+              <w:rPr>
+                <w:rFonts w:ascii="Consolas" w:hAnsi="Consolas"/>
+                <w:color w:val="000000"/>
+                <w:sz w:val="28"/>
+                <w:szCs w:val="28"/>
+                <w:lang w:eastAsia="en-CA"/>
+              </w:rPr>
+            </w:pPr>
+            <w:r>
+              <w:rPr>
+                <w:rFonts w:ascii="Consolas" w:hAnsi="Consolas"/>
+                <w:color w:val="000000"/>
+                <w:sz w:val="28"/>
+                <w:szCs w:val="28"/>
+                <w:lang w:eastAsia="en-CA"/>
+              </w:rPr>
+              <w:t>    {</w:t>
+            </w:r>
+          </w:p>
+          <w:p>
+            <w:pPr>
+              <w:shd w:val="clear" w:color="auto" w:fill="FFFFFF"/>
+              <w:spacing w:line="285" w:lineRule="atLeast"/>
+              <w:rPr>
+                <w:rFonts w:ascii="Consolas" w:hAnsi="Consolas"/>
+                <w:color w:val="000000"/>
+                <w:sz w:val="28"/>
+                <w:szCs w:val="28"/>
+                <w:lang w:eastAsia="en-CA"/>
+              </w:rPr>
+            </w:pPr>
+            <w:r>
+              <w:rPr>
+                <w:rFonts w:ascii="Consolas" w:hAnsi="Consolas"/>
+                <w:color w:val="000000"/>
+                <w:sz w:val="28"/>
+                <w:szCs w:val="28"/>
+                <w:lang w:eastAsia="en-CA"/>
+              </w:rPr>
+              <w:t xml:space="preserve">        </w:t>
+            </w:r>
+            <w:proofErr w:type="spellStart"/>
+            <w:proofErr w:type="gramStart"/>
+            <w:r>
+              <w:rPr>
+                <w:rFonts w:ascii="Consolas" w:hAnsi="Consolas"/>
+                <w:color w:val="000000"/>
+                <w:sz w:val="28"/>
+                <w:szCs w:val="28"/>
+                <w:lang w:eastAsia="en-CA"/>
+              </w:rPr>
+              <w:t>printf</w:t>
+            </w:r>
+            <w:proofErr w:type="spellEnd"/>
+            <w:r>
+              <w:rPr>
+                <w:rFonts w:ascii="Consolas" w:hAnsi="Consolas"/>
+                <w:color w:val="000000"/>
+                <w:sz w:val="28"/>
+                <w:szCs w:val="28"/>
+                <w:lang w:eastAsia="en-CA"/>
+              </w:rPr>
+              <w:t>(</w:t>
+            </w:r>
+            <w:proofErr w:type="gramEnd"/>
+            <w:r>
+              <w:rPr>
+                <w:rFonts w:ascii="Consolas" w:hAnsi="Consolas"/>
+                <w:color w:val="000000"/>
+                <w:sz w:val="28"/>
+                <w:szCs w:val="28"/>
+                <w:lang w:eastAsia="en-CA"/>
+              </w:rPr>
+              <w:t>"%d\n", array3[x]</w:t>
+            </w:r>
+            <w:proofErr w:type="gramStart"/>
+            <w:r>
+              <w:rPr>
+                <w:rFonts w:ascii="Consolas" w:hAnsi="Consolas"/>
+                <w:color w:val="000000"/>
+                <w:sz w:val="28"/>
+                <w:szCs w:val="28"/>
+                <w:lang w:eastAsia="en-CA"/>
+              </w:rPr>
+              <w:t>);</w:t>
+            </w:r>
+            <w:proofErr w:type="gramEnd"/>
+          </w:p>
+          <w:p>
+            <w:pPr>
+              <w:shd w:val="clear" w:color="auto" w:fill="FFFFFF"/>
+              <w:spacing w:line="285" w:lineRule="atLeast"/>
+              <w:rPr>
+                <w:rFonts w:ascii="Consolas" w:hAnsi="Consolas"/>
+                <w:color w:val="000000"/>
+                <w:sz w:val="28"/>
+                <w:szCs w:val="28"/>
+                <w:lang w:eastAsia="en-CA"/>
+              </w:rPr>
+            </w:pPr>
+            <w:r>
+              <w:rPr>
+                <w:rFonts w:ascii="Consolas" w:hAnsi="Consolas"/>
+                <w:color w:val="000000"/>
+                <w:sz w:val="28"/>
+                <w:szCs w:val="28"/>
+                <w:lang w:eastAsia="en-CA"/>
+              </w:rPr>
+              <w:t>    }</w:t>
+            </w:r>
+          </w:p>
+          <w:p>
+            <w:pPr>
+              <w:shd w:val="clear" w:color="auto" w:fill="FFFFFF"/>
+              <w:spacing w:line="285" w:lineRule="atLeast"/>
+              <w:rPr>
+                <w:rFonts w:ascii="Consolas" w:hAnsi="Consolas"/>
+                <w:color w:val="000000"/>
+                <w:sz w:val="28"/>
+                <w:szCs w:val="28"/>
+                <w:lang w:eastAsia="en-CA"/>
+              </w:rPr>
+            </w:pPr>
+            <w:r>
+              <w:rPr>
+                <w:rFonts w:ascii="Consolas" w:hAnsi="Consolas"/>
+                <w:color w:val="000000"/>
+                <w:sz w:val="28"/>
+                <w:szCs w:val="28"/>
+                <w:lang w:eastAsia="en-CA"/>
+              </w:rPr>
+              <w:t xml:space="preserve">    return </w:t>
+            </w:r>
+            <w:proofErr w:type="gramStart"/>
+            <w:r>
+              <w:rPr>
+                <w:rFonts w:ascii="Consolas" w:hAnsi="Consolas"/>
+                <w:color w:val="000000"/>
+                <w:sz w:val="28"/>
+                <w:szCs w:val="28"/>
+                <w:lang w:eastAsia="en-CA"/>
+              </w:rPr>
+              <w:t>0;</w:t>
+            </w:r>
+            <w:proofErr w:type="gramEnd"/>
+            <w:r>
+              <w:rPr>
+                <w:rFonts w:ascii="Consolas" w:hAnsi="Consolas"/>
+                <w:color w:val="000000"/>
+                <w:sz w:val="28"/>
+                <w:szCs w:val="28"/>
+                <w:lang w:eastAsia="en-CA"/>
+              </w:rPr>
+              <w:t xml:space="preserve"> </w:t>
+            </w:r>
+          </w:p>
+          <w:p>
+            <w:pPr>
+              <w:shd w:val="clear" w:color="auto" w:fill="FFFFFF"/>
+              <w:spacing w:line="285" w:lineRule="atLeast"/>
+              <w:rPr>
+                <w:rFonts w:ascii="Consolas" w:hAnsi="Consolas"/>
+                <w:color w:val="000000"/>
+                <w:sz w:val="28"/>
+                <w:szCs w:val="28"/>
+                <w:lang w:eastAsia="en-CA"/>
+              </w:rPr>
+            </w:pPr>
+            <w:r>
+              <w:rPr>
+                <w:rFonts w:ascii="Consolas" w:hAnsi="Consolas"/>
+                <w:color w:val="000000"/>
+                <w:sz w:val="28"/>
+                <w:szCs w:val="28"/>
+                <w:lang w:eastAsia="en-CA"/>
+              </w:rPr>
+              <w:t>}</w:t>
+            </w:r>
           </w:p>
           <w:p>
             <w:pPr>
@@ -1118,7 +1947,6 @@
           <w:sz w:val="28"/>
           <w:szCs w:val="28"/>
         </w:rPr>
-        <w:lastRenderedPageBreak/>
         <w:t xml:space="preserve">Paste your </w:t>
       </w:r>
       <w:r>
@@ -1200,6 +2028,374 @@
                 <w:lang w:eastAsia="en-CA"/>
               </w:rPr>
             </w:pPr>
+            <w:r>
+              <w:rPr>
+                <w:rFonts w:ascii="Consolas" w:hAnsi="Consolas"/>
+                <w:color w:val="000000"/>
+                <w:sz w:val="28"/>
+                <w:szCs w:val="28"/>
+                <w:lang w:eastAsia="en-CA"/>
+              </w:rPr>
+              <w:t xml:space="preserve">void </w:t>
+            </w:r>
+            <w:proofErr w:type="spellStart"/>
+            <w:proofErr w:type="gramStart"/>
+            <w:r>
+              <w:rPr>
+                <w:rFonts w:ascii="Consolas" w:hAnsi="Consolas"/>
+                <w:color w:val="000000"/>
+                <w:sz w:val="28"/>
+                <w:szCs w:val="28"/>
+                <w:lang w:eastAsia="en-CA"/>
+              </w:rPr>
+              <w:t>mymax</w:t>
+            </w:r>
+            <w:proofErr w:type="spellEnd"/>
+            <w:r>
+              <w:rPr>
+                <w:rFonts w:ascii="Consolas" w:hAnsi="Consolas"/>
+                <w:color w:val="000000"/>
+                <w:sz w:val="28"/>
+                <w:szCs w:val="28"/>
+                <w:lang w:eastAsia="en-CA"/>
+              </w:rPr>
+              <w:t>(</w:t>
+            </w:r>
+            <w:proofErr w:type="gramEnd"/>
+            <w:r>
+              <w:rPr>
+                <w:rFonts w:ascii="Consolas" w:hAnsi="Consolas"/>
+                <w:color w:val="000000"/>
+                <w:sz w:val="28"/>
+                <w:szCs w:val="28"/>
+                <w:lang w:eastAsia="en-CA"/>
+              </w:rPr>
+              <w:t xml:space="preserve">double *array1, </w:t>
+            </w:r>
+            <w:proofErr w:type="spellStart"/>
+            <w:r>
+              <w:rPr>
+                <w:rFonts w:ascii="Consolas" w:hAnsi="Consolas"/>
+                <w:color w:val="000000"/>
+                <w:sz w:val="28"/>
+                <w:szCs w:val="28"/>
+                <w:lang w:eastAsia="en-CA"/>
+              </w:rPr>
+              <w:t>size_t</w:t>
+            </w:r>
+            <w:proofErr w:type="spellEnd"/>
+            <w:r>
+              <w:rPr>
+                <w:rFonts w:ascii="Consolas" w:hAnsi="Consolas"/>
+                <w:color w:val="000000"/>
+                <w:sz w:val="28"/>
+                <w:szCs w:val="28"/>
+                <w:lang w:eastAsia="en-CA"/>
+              </w:rPr>
+              <w:t xml:space="preserve"> length, int *index)</w:t>
+            </w:r>
+          </w:p>
+          <w:p>
+            <w:pPr>
+              <w:shd w:val="clear" w:color="auto" w:fill="FFFFFF"/>
+              <w:spacing w:line="285" w:lineRule="atLeast"/>
+              <w:rPr>
+                <w:rFonts w:ascii="Consolas" w:hAnsi="Consolas"/>
+                <w:color w:val="000000"/>
+                <w:sz w:val="28"/>
+                <w:szCs w:val="28"/>
+                <w:lang w:eastAsia="en-CA"/>
+              </w:rPr>
+            </w:pPr>
+            <w:r>
+              <w:rPr>
+                <w:rFonts w:ascii="Consolas" w:hAnsi="Consolas"/>
+                <w:color w:val="000000"/>
+                <w:sz w:val="28"/>
+                <w:szCs w:val="28"/>
+                <w:lang w:eastAsia="en-CA"/>
+              </w:rPr>
+              <w:t>{</w:t>
+            </w:r>
+          </w:p>
+          <w:p>
+            <w:pPr>
+              <w:shd w:val="clear" w:color="auto" w:fill="FFFFFF"/>
+              <w:spacing w:line="285" w:lineRule="atLeast"/>
+              <w:rPr>
+                <w:rFonts w:ascii="Consolas" w:hAnsi="Consolas"/>
+                <w:color w:val="000000"/>
+                <w:sz w:val="28"/>
+                <w:szCs w:val="28"/>
+                <w:lang w:eastAsia="en-CA"/>
+              </w:rPr>
+            </w:pPr>
+            <w:r>
+              <w:rPr>
+                <w:rFonts w:ascii="Consolas" w:hAnsi="Consolas"/>
+                <w:color w:val="000000"/>
+                <w:sz w:val="28"/>
+                <w:szCs w:val="28"/>
+                <w:lang w:eastAsia="en-CA"/>
+              </w:rPr>
+              <w:t>    double max = array1[0</w:t>
+            </w:r>
+            <w:proofErr w:type="gramStart"/>
+            <w:r>
+              <w:rPr>
+                <w:rFonts w:ascii="Consolas" w:hAnsi="Consolas"/>
+                <w:color w:val="000000"/>
+                <w:sz w:val="28"/>
+                <w:szCs w:val="28"/>
+                <w:lang w:eastAsia="en-CA"/>
+              </w:rPr>
+              <w:t>];</w:t>
+            </w:r>
+            <w:proofErr w:type="gramEnd"/>
+          </w:p>
+          <w:p>
+            <w:pPr>
+              <w:shd w:val="clear" w:color="auto" w:fill="FFFFFF"/>
+              <w:spacing w:line="285" w:lineRule="atLeast"/>
+              <w:rPr>
+                <w:rFonts w:ascii="Consolas" w:hAnsi="Consolas"/>
+                <w:color w:val="000000"/>
+                <w:sz w:val="28"/>
+                <w:szCs w:val="28"/>
+                <w:lang w:eastAsia="en-CA"/>
+              </w:rPr>
+            </w:pPr>
+            <w:r>
+              <w:rPr>
+                <w:rFonts w:ascii="Consolas" w:hAnsi="Consolas"/>
+                <w:color w:val="000000"/>
+                <w:sz w:val="28"/>
+                <w:szCs w:val="28"/>
+                <w:lang w:eastAsia="en-CA"/>
+              </w:rPr>
+              <w:t xml:space="preserve">    for (int x = 0; x &lt; length; x++) </w:t>
+            </w:r>
+          </w:p>
+          <w:p>
+            <w:pPr>
+              <w:shd w:val="clear" w:color="auto" w:fill="FFFFFF"/>
+              <w:spacing w:line="285" w:lineRule="atLeast"/>
+              <w:rPr>
+                <w:rFonts w:ascii="Consolas" w:hAnsi="Consolas"/>
+                <w:color w:val="000000"/>
+                <w:sz w:val="28"/>
+                <w:szCs w:val="28"/>
+                <w:lang w:eastAsia="en-CA"/>
+              </w:rPr>
+            </w:pPr>
+            <w:r>
+              <w:rPr>
+                <w:rFonts w:ascii="Consolas" w:hAnsi="Consolas"/>
+                <w:color w:val="000000"/>
+                <w:sz w:val="28"/>
+                <w:szCs w:val="28"/>
+                <w:lang w:eastAsia="en-CA"/>
+              </w:rPr>
+              <w:t>    {</w:t>
+            </w:r>
+          </w:p>
+          <w:p>
+            <w:pPr>
+              <w:shd w:val="clear" w:color="auto" w:fill="FFFFFF"/>
+              <w:spacing w:line="285" w:lineRule="atLeast"/>
+              <w:rPr>
+                <w:rFonts w:ascii="Consolas" w:hAnsi="Consolas"/>
+                <w:color w:val="000000"/>
+                <w:sz w:val="28"/>
+                <w:szCs w:val="28"/>
+                <w:lang w:eastAsia="en-CA"/>
+              </w:rPr>
+            </w:pPr>
+            <w:r>
+              <w:rPr>
+                <w:rFonts w:ascii="Consolas" w:hAnsi="Consolas"/>
+                <w:color w:val="000000"/>
+                <w:sz w:val="28"/>
+                <w:szCs w:val="28"/>
+                <w:lang w:eastAsia="en-CA"/>
+              </w:rPr>
+              <w:t>        if (array1[x] &gt; max)</w:t>
+            </w:r>
+          </w:p>
+          <w:p>
+            <w:pPr>
+              <w:shd w:val="clear" w:color="auto" w:fill="FFFFFF"/>
+              <w:spacing w:line="285" w:lineRule="atLeast"/>
+              <w:rPr>
+                <w:rFonts w:ascii="Consolas" w:hAnsi="Consolas"/>
+                <w:color w:val="000000"/>
+                <w:sz w:val="28"/>
+                <w:szCs w:val="28"/>
+                <w:lang w:eastAsia="en-CA"/>
+              </w:rPr>
+            </w:pPr>
+            <w:r>
+              <w:rPr>
+                <w:rFonts w:ascii="Consolas" w:hAnsi="Consolas"/>
+                <w:color w:val="000000"/>
+                <w:sz w:val="28"/>
+                <w:szCs w:val="28"/>
+                <w:lang w:eastAsia="en-CA"/>
+              </w:rPr>
+              <w:t>        {</w:t>
+            </w:r>
+          </w:p>
+          <w:p>
+            <w:pPr>
+              <w:shd w:val="clear" w:color="auto" w:fill="FFFFFF"/>
+              <w:spacing w:line="285" w:lineRule="atLeast"/>
+              <w:rPr>
+                <w:rFonts w:ascii="Consolas" w:hAnsi="Consolas"/>
+                <w:color w:val="000000"/>
+                <w:sz w:val="28"/>
+                <w:szCs w:val="28"/>
+                <w:lang w:eastAsia="en-CA"/>
+              </w:rPr>
+            </w:pPr>
+            <w:r>
+              <w:rPr>
+                <w:rFonts w:ascii="Consolas" w:hAnsi="Consolas"/>
+                <w:color w:val="000000"/>
+                <w:sz w:val="28"/>
+                <w:szCs w:val="28"/>
+                <w:lang w:eastAsia="en-CA"/>
+              </w:rPr>
+              <w:t>            max = array1[x</w:t>
+            </w:r>
+            <w:proofErr w:type="gramStart"/>
+            <w:r>
+              <w:rPr>
+                <w:rFonts w:ascii="Consolas" w:hAnsi="Consolas"/>
+                <w:color w:val="000000"/>
+                <w:sz w:val="28"/>
+                <w:szCs w:val="28"/>
+                <w:lang w:eastAsia="en-CA"/>
+              </w:rPr>
+              <w:t>];</w:t>
+            </w:r>
+            <w:proofErr w:type="gramEnd"/>
+          </w:p>
+          <w:p>
+            <w:pPr>
+              <w:shd w:val="clear" w:color="auto" w:fill="FFFFFF"/>
+              <w:spacing w:line="285" w:lineRule="atLeast"/>
+              <w:rPr>
+                <w:rFonts w:ascii="Consolas" w:hAnsi="Consolas"/>
+                <w:color w:val="000000"/>
+                <w:sz w:val="28"/>
+                <w:szCs w:val="28"/>
+                <w:lang w:eastAsia="en-CA"/>
+              </w:rPr>
+            </w:pPr>
+            <w:r>
+              <w:rPr>
+                <w:rFonts w:ascii="Consolas" w:hAnsi="Consolas"/>
+                <w:color w:val="000000"/>
+                <w:sz w:val="28"/>
+                <w:szCs w:val="28"/>
+                <w:lang w:eastAsia="en-CA"/>
+              </w:rPr>
+              <w:t xml:space="preserve">            *index = </w:t>
+            </w:r>
+            <w:proofErr w:type="gramStart"/>
+            <w:r>
+              <w:rPr>
+                <w:rFonts w:ascii="Consolas" w:hAnsi="Consolas"/>
+                <w:color w:val="000000"/>
+                <w:sz w:val="28"/>
+                <w:szCs w:val="28"/>
+                <w:lang w:eastAsia="en-CA"/>
+              </w:rPr>
+              <w:t>x;</w:t>
+            </w:r>
+            <w:proofErr w:type="gramEnd"/>
+          </w:p>
+          <w:p>
+            <w:pPr>
+              <w:shd w:val="clear" w:color="auto" w:fill="FFFFFF"/>
+              <w:spacing w:line="285" w:lineRule="atLeast"/>
+              <w:rPr>
+                <w:rFonts w:ascii="Consolas" w:hAnsi="Consolas"/>
+                <w:color w:val="000000"/>
+                <w:sz w:val="28"/>
+                <w:szCs w:val="28"/>
+                <w:lang w:eastAsia="en-CA"/>
+              </w:rPr>
+            </w:pPr>
+            <w:r>
+              <w:rPr>
+                <w:rFonts w:ascii="Consolas" w:hAnsi="Consolas"/>
+                <w:color w:val="000000"/>
+                <w:sz w:val="28"/>
+                <w:szCs w:val="28"/>
+                <w:lang w:eastAsia="en-CA"/>
+              </w:rPr>
+              <w:t>        }</w:t>
+            </w:r>
+          </w:p>
+          <w:p>
+            <w:pPr>
+              <w:shd w:val="clear" w:color="auto" w:fill="FFFFFF"/>
+              <w:spacing w:line="285" w:lineRule="atLeast"/>
+              <w:rPr>
+                <w:rFonts w:ascii="Consolas" w:hAnsi="Consolas"/>
+                <w:color w:val="000000"/>
+                <w:sz w:val="28"/>
+                <w:szCs w:val="28"/>
+                <w:lang w:eastAsia="en-CA"/>
+              </w:rPr>
+            </w:pPr>
+            <w:r>
+              <w:rPr>
+                <w:rFonts w:ascii="Consolas" w:hAnsi="Consolas"/>
+                <w:color w:val="000000"/>
+                <w:sz w:val="28"/>
+                <w:szCs w:val="28"/>
+                <w:lang w:eastAsia="en-CA"/>
+              </w:rPr>
+              <w:t>    }</w:t>
+            </w:r>
+          </w:p>
+          <w:p>
+            <w:pPr>
+              <w:shd w:val="clear" w:color="auto" w:fill="FFFFFF"/>
+              <w:spacing w:line="285" w:lineRule="atLeast"/>
+              <w:rPr>
+                <w:rFonts w:ascii="Consolas" w:hAnsi="Consolas"/>
+                <w:color w:val="000000"/>
+                <w:sz w:val="28"/>
+                <w:szCs w:val="28"/>
+                <w:lang w:eastAsia="en-CA"/>
+              </w:rPr>
+            </w:pPr>
+            <w:r>
+              <w:rPr>
+                <w:rFonts w:ascii="Consolas" w:hAnsi="Consolas"/>
+                <w:color w:val="000000"/>
+                <w:sz w:val="28"/>
+                <w:szCs w:val="28"/>
+                <w:lang w:eastAsia="en-CA"/>
+              </w:rPr>
+              <w:t>}</w:t>
+            </w:r>
+          </w:p>
+          <w:p>
+            <w:pPr>
+              <w:shd w:val="clear" w:color="auto" w:fill="FFFFFF"/>
+              <w:spacing w:line="285" w:lineRule="atLeast"/>
+              <w:rPr>
+                <w:rFonts w:ascii="Consolas" w:hAnsi="Consolas"/>
+                <w:color w:val="000000"/>
+                <w:sz w:val="28"/>
+                <w:szCs w:val="28"/>
+                <w:lang w:eastAsia="en-CA"/>
+              </w:rPr>
+            </w:pPr>
           </w:p>
         </w:tc>
       </w:tr>
@@ -1277,6 +2473,480 @@
                 <w:lang w:eastAsia="en-CA"/>
               </w:rPr>
             </w:pPr>
+            <w:proofErr w:type="gramStart"/>
+            <w:r>
+              <w:rPr>
+                <w:rFonts w:ascii="Consolas" w:hAnsi="Consolas"/>
+                <w:color w:val="000000"/>
+                <w:sz w:val="28"/>
+                <w:szCs w:val="28"/>
+                <w:lang w:eastAsia="en-CA"/>
+              </w:rPr>
+              <w:t>#include</w:t>
+            </w:r>
+            <w:proofErr w:type="gramEnd"/>
+            <w:r>
+              <w:rPr>
+                <w:rFonts w:ascii="Consolas" w:hAnsi="Consolas"/>
+                <w:color w:val="000000"/>
+                <w:sz w:val="28"/>
+                <w:szCs w:val="28"/>
+                <w:lang w:eastAsia="en-CA"/>
+              </w:rPr>
+              <w:t xml:space="preserve"> &lt;</w:t>
+            </w:r>
+            <w:proofErr w:type="spellStart"/>
+            <w:r>
+              <w:rPr>
+                <w:rFonts w:ascii="Consolas" w:hAnsi="Consolas"/>
+                <w:color w:val="000000"/>
+                <w:sz w:val="28"/>
+                <w:szCs w:val="28"/>
+                <w:lang w:eastAsia="en-CA"/>
+              </w:rPr>
+              <w:t>stdio.h</w:t>
+            </w:r>
+            <w:proofErr w:type="spellEnd"/>
+            <w:r>
+              <w:rPr>
+                <w:rFonts w:ascii="Consolas" w:hAnsi="Consolas"/>
+                <w:color w:val="000000"/>
+                <w:sz w:val="28"/>
+                <w:szCs w:val="28"/>
+                <w:lang w:eastAsia="en-CA"/>
+              </w:rPr>
+              <w:t>&gt;</w:t>
+            </w:r>
+          </w:p>
+          <w:p>
+            <w:pPr>
+              <w:shd w:val="clear" w:color="auto" w:fill="FFFFFF"/>
+              <w:spacing w:line="285" w:lineRule="atLeast"/>
+              <w:rPr>
+                <w:rFonts w:ascii="Consolas" w:hAnsi="Consolas"/>
+                <w:color w:val="000000"/>
+                <w:sz w:val="28"/>
+                <w:szCs w:val="28"/>
+                <w:lang w:eastAsia="en-CA"/>
+              </w:rPr>
+            </w:pPr>
+          </w:p>
+          <w:p>
+            <w:pPr>
+              <w:shd w:val="clear" w:color="auto" w:fill="FFFFFF"/>
+              <w:spacing w:line="285" w:lineRule="atLeast"/>
+              <w:rPr>
+                <w:rFonts w:ascii="Consolas" w:hAnsi="Consolas"/>
+                <w:color w:val="000000"/>
+                <w:sz w:val="28"/>
+                <w:szCs w:val="28"/>
+                <w:lang w:eastAsia="en-CA"/>
+              </w:rPr>
+            </w:pPr>
+          </w:p>
+          <w:p>
+            <w:pPr>
+              <w:shd w:val="clear" w:color="auto" w:fill="FFFFFF"/>
+              <w:spacing w:line="285" w:lineRule="atLeast"/>
+              <w:rPr>
+                <w:rFonts w:ascii="Consolas" w:hAnsi="Consolas"/>
+                <w:color w:val="000000"/>
+                <w:sz w:val="28"/>
+                <w:szCs w:val="28"/>
+                <w:lang w:eastAsia="en-CA"/>
+              </w:rPr>
+            </w:pPr>
+            <w:r>
+              <w:rPr>
+                <w:rFonts w:ascii="Consolas" w:hAnsi="Consolas"/>
+                <w:color w:val="000000"/>
+                <w:sz w:val="28"/>
+                <w:szCs w:val="28"/>
+                <w:lang w:eastAsia="en-CA"/>
+              </w:rPr>
+              <w:t xml:space="preserve">int </w:t>
+            </w:r>
+            <w:proofErr w:type="gramStart"/>
+            <w:r>
+              <w:rPr>
+                <w:rFonts w:ascii="Consolas" w:hAnsi="Consolas"/>
+                <w:color w:val="000000"/>
+                <w:sz w:val="28"/>
+                <w:szCs w:val="28"/>
+                <w:lang w:eastAsia="en-CA"/>
+              </w:rPr>
+              <w:t>main(</w:t>
+            </w:r>
+            <w:proofErr w:type="gramEnd"/>
+            <w:r>
+              <w:rPr>
+                <w:rFonts w:ascii="Consolas" w:hAnsi="Consolas"/>
+                <w:color w:val="000000"/>
+                <w:sz w:val="28"/>
+                <w:szCs w:val="28"/>
+                <w:lang w:eastAsia="en-CA"/>
+              </w:rPr>
+              <w:t>)</w:t>
+            </w:r>
+          </w:p>
+          <w:p>
+            <w:pPr>
+              <w:shd w:val="clear" w:color="auto" w:fill="FFFFFF"/>
+              <w:spacing w:line="285" w:lineRule="atLeast"/>
+              <w:rPr>
+                <w:rFonts w:ascii="Consolas" w:hAnsi="Consolas"/>
+                <w:color w:val="000000"/>
+                <w:sz w:val="28"/>
+                <w:szCs w:val="28"/>
+                <w:lang w:eastAsia="en-CA"/>
+              </w:rPr>
+            </w:pPr>
+            <w:r>
+              <w:rPr>
+                <w:rFonts w:ascii="Consolas" w:hAnsi="Consolas"/>
+                <w:color w:val="000000"/>
+                <w:sz w:val="28"/>
+                <w:szCs w:val="28"/>
+                <w:lang w:eastAsia="en-CA"/>
+              </w:rPr>
+              <w:t>{</w:t>
+            </w:r>
+          </w:p>
+          <w:p>
+            <w:pPr>
+              <w:shd w:val="clear" w:color="auto" w:fill="FFFFFF"/>
+              <w:spacing w:line="285" w:lineRule="atLeast"/>
+              <w:rPr>
+                <w:rFonts w:ascii="Consolas" w:hAnsi="Consolas"/>
+                <w:color w:val="000000"/>
+                <w:sz w:val="28"/>
+                <w:szCs w:val="28"/>
+                <w:lang w:eastAsia="en-CA"/>
+              </w:rPr>
+            </w:pPr>
+            <w:r>
+              <w:rPr>
+                <w:rFonts w:ascii="Consolas" w:hAnsi="Consolas"/>
+                <w:color w:val="000000"/>
+                <w:sz w:val="28"/>
+                <w:szCs w:val="28"/>
+                <w:lang w:eastAsia="en-CA"/>
+              </w:rPr>
+              <w:t>    double array1[] = {1.0, 2.3, 3.4, 2.4, 2.0</w:t>
+            </w:r>
+            <w:proofErr w:type="gramStart"/>
+            <w:r>
+              <w:rPr>
+                <w:rFonts w:ascii="Consolas" w:hAnsi="Consolas"/>
+                <w:color w:val="000000"/>
+                <w:sz w:val="28"/>
+                <w:szCs w:val="28"/>
+                <w:lang w:eastAsia="en-CA"/>
+              </w:rPr>
+              <w:t>};</w:t>
+            </w:r>
+            <w:proofErr w:type="gramEnd"/>
+          </w:p>
+          <w:p>
+            <w:pPr>
+              <w:shd w:val="clear" w:color="auto" w:fill="FFFFFF"/>
+              <w:spacing w:line="285" w:lineRule="atLeast"/>
+              <w:rPr>
+                <w:rFonts w:ascii="Consolas" w:hAnsi="Consolas"/>
+                <w:color w:val="000000"/>
+                <w:sz w:val="28"/>
+                <w:szCs w:val="28"/>
+                <w:lang w:eastAsia="en-CA"/>
+              </w:rPr>
+            </w:pPr>
+            <w:r>
+              <w:rPr>
+                <w:rFonts w:ascii="Consolas" w:hAnsi="Consolas"/>
+                <w:color w:val="000000"/>
+                <w:sz w:val="28"/>
+                <w:szCs w:val="28"/>
+                <w:lang w:eastAsia="en-CA"/>
+              </w:rPr>
+              <w:t xml:space="preserve">    int index = </w:t>
+            </w:r>
+            <w:proofErr w:type="gramStart"/>
+            <w:r>
+              <w:rPr>
+                <w:rFonts w:ascii="Consolas" w:hAnsi="Consolas"/>
+                <w:color w:val="000000"/>
+                <w:sz w:val="28"/>
+                <w:szCs w:val="28"/>
+                <w:lang w:eastAsia="en-CA"/>
+              </w:rPr>
+              <w:t>0;</w:t>
+            </w:r>
+            <w:proofErr w:type="gramEnd"/>
+          </w:p>
+          <w:p>
+            <w:pPr>
+              <w:shd w:val="clear" w:color="auto" w:fill="FFFFFF"/>
+              <w:spacing w:line="285" w:lineRule="atLeast"/>
+              <w:rPr>
+                <w:rFonts w:ascii="Consolas" w:hAnsi="Consolas"/>
+                <w:color w:val="000000"/>
+                <w:sz w:val="28"/>
+                <w:szCs w:val="28"/>
+                <w:lang w:eastAsia="en-CA"/>
+              </w:rPr>
+            </w:pPr>
+          </w:p>
+          <w:p>
+            <w:pPr>
+              <w:shd w:val="clear" w:color="auto" w:fill="FFFFFF"/>
+              <w:spacing w:line="285" w:lineRule="atLeast"/>
+              <w:rPr>
+                <w:rFonts w:ascii="Consolas" w:hAnsi="Consolas"/>
+                <w:color w:val="000000"/>
+                <w:sz w:val="28"/>
+                <w:szCs w:val="28"/>
+                <w:lang w:eastAsia="en-CA"/>
+              </w:rPr>
+            </w:pPr>
+            <w:r>
+              <w:rPr>
+                <w:rFonts w:ascii="Consolas" w:hAnsi="Consolas"/>
+                <w:color w:val="000000"/>
+                <w:sz w:val="28"/>
+                <w:szCs w:val="28"/>
+                <w:lang w:eastAsia="en-CA"/>
+              </w:rPr>
+              <w:t xml:space="preserve">    </w:t>
+            </w:r>
+            <w:proofErr w:type="spellStart"/>
+            <w:proofErr w:type="gramStart"/>
+            <w:r>
+              <w:rPr>
+                <w:rFonts w:ascii="Consolas" w:hAnsi="Consolas"/>
+                <w:color w:val="000000"/>
+                <w:sz w:val="28"/>
+                <w:szCs w:val="28"/>
+                <w:lang w:eastAsia="en-CA"/>
+              </w:rPr>
+              <w:t>mymax</w:t>
+            </w:r>
+            <w:proofErr w:type="spellEnd"/>
+            <w:r>
+              <w:rPr>
+                <w:rFonts w:ascii="Consolas" w:hAnsi="Consolas"/>
+                <w:color w:val="000000"/>
+                <w:sz w:val="28"/>
+                <w:szCs w:val="28"/>
+                <w:lang w:eastAsia="en-CA"/>
+              </w:rPr>
+              <w:t>(</w:t>
+            </w:r>
+            <w:proofErr w:type="gramEnd"/>
+            <w:r>
+              <w:rPr>
+                <w:rFonts w:ascii="Consolas" w:hAnsi="Consolas"/>
+                <w:color w:val="000000"/>
+                <w:sz w:val="28"/>
+                <w:szCs w:val="28"/>
+                <w:lang w:eastAsia="en-CA"/>
+              </w:rPr>
+              <w:t xml:space="preserve">array1, </w:t>
+            </w:r>
+            <w:proofErr w:type="spellStart"/>
+            <w:r>
+              <w:rPr>
+                <w:rFonts w:ascii="Consolas" w:hAnsi="Consolas"/>
+                <w:color w:val="000000"/>
+                <w:sz w:val="28"/>
+                <w:szCs w:val="28"/>
+                <w:lang w:eastAsia="en-CA"/>
+              </w:rPr>
+              <w:t>sizeof</w:t>
+            </w:r>
+            <w:proofErr w:type="spellEnd"/>
+            <w:r>
+              <w:rPr>
+                <w:rFonts w:ascii="Consolas" w:hAnsi="Consolas"/>
+                <w:color w:val="000000"/>
+                <w:sz w:val="28"/>
+                <w:szCs w:val="28"/>
+                <w:lang w:eastAsia="en-CA"/>
+              </w:rPr>
+              <w:t xml:space="preserve">(array1) / </w:t>
+            </w:r>
+            <w:proofErr w:type="spellStart"/>
+            <w:r>
+              <w:rPr>
+                <w:rFonts w:ascii="Consolas" w:hAnsi="Consolas"/>
+                <w:color w:val="000000"/>
+                <w:sz w:val="28"/>
+                <w:szCs w:val="28"/>
+                <w:lang w:eastAsia="en-CA"/>
+              </w:rPr>
+              <w:t>sizeof</w:t>
+            </w:r>
+            <w:proofErr w:type="spellEnd"/>
+            <w:r>
+              <w:rPr>
+                <w:rFonts w:ascii="Consolas" w:hAnsi="Consolas"/>
+                <w:color w:val="000000"/>
+                <w:sz w:val="28"/>
+                <w:szCs w:val="28"/>
+                <w:lang w:eastAsia="en-CA"/>
+              </w:rPr>
+              <w:t>(array1[0]), &amp;index</w:t>
+            </w:r>
+            <w:proofErr w:type="gramStart"/>
+            <w:r>
+              <w:rPr>
+                <w:rFonts w:ascii="Consolas" w:hAnsi="Consolas"/>
+                <w:color w:val="000000"/>
+                <w:sz w:val="28"/>
+                <w:szCs w:val="28"/>
+                <w:lang w:eastAsia="en-CA"/>
+              </w:rPr>
+              <w:t>);</w:t>
+            </w:r>
+            <w:proofErr w:type="gramEnd"/>
+          </w:p>
+          <w:p>
+            <w:pPr>
+              <w:shd w:val="clear" w:color="auto" w:fill="FFFFFF"/>
+              <w:spacing w:line="285" w:lineRule="atLeast"/>
+              <w:rPr>
+                <w:rFonts w:ascii="Consolas" w:hAnsi="Consolas"/>
+                <w:color w:val="000000"/>
+                <w:sz w:val="28"/>
+                <w:szCs w:val="28"/>
+                <w:lang w:eastAsia="en-CA"/>
+              </w:rPr>
+            </w:pPr>
+            <w:r>
+              <w:rPr>
+                <w:rFonts w:ascii="Consolas" w:hAnsi="Consolas"/>
+                <w:color w:val="000000"/>
+                <w:sz w:val="28"/>
+                <w:szCs w:val="28"/>
+                <w:lang w:eastAsia="en-CA"/>
+              </w:rPr>
+              <w:t xml:space="preserve">    </w:t>
+            </w:r>
+            <w:proofErr w:type="spellStart"/>
+            <w:proofErr w:type="gramStart"/>
+            <w:r>
+              <w:rPr>
+                <w:rFonts w:ascii="Consolas" w:hAnsi="Consolas"/>
+                <w:color w:val="000000"/>
+                <w:sz w:val="28"/>
+                <w:szCs w:val="28"/>
+                <w:lang w:eastAsia="en-CA"/>
+              </w:rPr>
+              <w:t>printf</w:t>
+            </w:r>
+            <w:proofErr w:type="spellEnd"/>
+            <w:r>
+              <w:rPr>
+                <w:rFonts w:ascii="Consolas" w:hAnsi="Consolas"/>
+                <w:color w:val="000000"/>
+                <w:sz w:val="28"/>
+                <w:szCs w:val="28"/>
+                <w:lang w:eastAsia="en-CA"/>
+              </w:rPr>
+              <w:t>(</w:t>
+            </w:r>
+            <w:proofErr w:type="gramEnd"/>
+            <w:r>
+              <w:rPr>
+                <w:rFonts w:ascii="Consolas" w:hAnsi="Consolas"/>
+                <w:color w:val="000000"/>
+                <w:sz w:val="28"/>
+                <w:szCs w:val="28"/>
+                <w:lang w:eastAsia="en-CA"/>
+              </w:rPr>
+              <w:t>"%d", index</w:t>
+            </w:r>
+            <w:proofErr w:type="gramStart"/>
+            <w:r>
+              <w:rPr>
+                <w:rFonts w:ascii="Consolas" w:hAnsi="Consolas"/>
+                <w:color w:val="000000"/>
+                <w:sz w:val="28"/>
+                <w:szCs w:val="28"/>
+                <w:lang w:eastAsia="en-CA"/>
+              </w:rPr>
+              <w:t>);</w:t>
+            </w:r>
+            <w:proofErr w:type="gramEnd"/>
+          </w:p>
+          <w:p>
+            <w:pPr>
+              <w:shd w:val="clear" w:color="auto" w:fill="FFFFFF"/>
+              <w:spacing w:line="285" w:lineRule="atLeast"/>
+              <w:rPr>
+                <w:rFonts w:ascii="Consolas" w:hAnsi="Consolas"/>
+                <w:color w:val="000000"/>
+                <w:sz w:val="28"/>
+                <w:szCs w:val="28"/>
+                <w:lang w:eastAsia="en-CA"/>
+              </w:rPr>
+            </w:pPr>
+          </w:p>
+          <w:p>
+            <w:pPr>
+              <w:shd w:val="clear" w:color="auto" w:fill="FFFFFF"/>
+              <w:spacing w:line="285" w:lineRule="atLeast"/>
+              <w:rPr>
+                <w:rFonts w:ascii="Consolas" w:hAnsi="Consolas"/>
+                <w:color w:val="000000"/>
+                <w:sz w:val="28"/>
+                <w:szCs w:val="28"/>
+                <w:lang w:eastAsia="en-CA"/>
+              </w:rPr>
+            </w:pPr>
+            <w:r>
+              <w:rPr>
+                <w:rFonts w:ascii="Consolas" w:hAnsi="Consolas"/>
+                <w:color w:val="000000"/>
+                <w:sz w:val="28"/>
+                <w:szCs w:val="28"/>
+                <w:lang w:eastAsia="en-CA"/>
+              </w:rPr>
+              <w:t xml:space="preserve">    return </w:t>
+            </w:r>
+            <w:proofErr w:type="gramStart"/>
+            <w:r>
+              <w:rPr>
+                <w:rFonts w:ascii="Consolas" w:hAnsi="Consolas"/>
+                <w:color w:val="000000"/>
+                <w:sz w:val="28"/>
+                <w:szCs w:val="28"/>
+                <w:lang w:eastAsia="en-CA"/>
+              </w:rPr>
+              <w:t>0;</w:t>
+            </w:r>
+            <w:proofErr w:type="gramEnd"/>
+          </w:p>
+          <w:p>
+            <w:pPr>
+              <w:shd w:val="clear" w:color="auto" w:fill="FFFFFF"/>
+              <w:spacing w:line="285" w:lineRule="atLeast"/>
+              <w:rPr>
+                <w:rFonts w:ascii="Consolas" w:hAnsi="Consolas"/>
+                <w:color w:val="000000"/>
+                <w:sz w:val="28"/>
+                <w:szCs w:val="28"/>
+                <w:lang w:eastAsia="en-CA"/>
+              </w:rPr>
+            </w:pPr>
+            <w:r>
+              <w:rPr>
+                <w:rFonts w:ascii="Consolas" w:hAnsi="Consolas"/>
+                <w:color w:val="000000"/>
+                <w:sz w:val="28"/>
+                <w:szCs w:val="28"/>
+                <w:lang w:eastAsia="en-CA"/>
+              </w:rPr>
+              <w:t>}</w:t>
+            </w:r>
           </w:p>
           <w:p>
             <w:pPr>
@@ -1623,7 +3293,6 @@
         <w:spacing w:line="360" w:lineRule="auto"/>
       </w:pPr>
       <w:r>
-        <w:lastRenderedPageBreak/>
         <w:t>Compute the average of each set of five values.</w:t>
       </w:r>
     </w:p>
@@ -1752,7 +3421,7 @@
 </file>
 
 <file path=word/endnotes.xml><?xml version="1.0" encoding="utf-8"?>
-<w:endnotes xmlns:wpc="http://schemas.microsoft.com/office/word/2010/wordprocessingCanvas" xmlns:cx="http://schemas.microsoft.com/office/drawing/2014/chartex" xmlns:cx1="http://schemas.microsoft.com/office/drawing/2015/9/8/chartex" xmlns:cx2="http://schemas.microsoft.com/office/drawing/2015/10/21/chartex" xmlns:cx3="http://schemas.microsoft.com/office/drawing/2016/5/9/chartex" xmlns:cx4="http://schemas.microsoft.com/office/drawing/2016/5/10/chartex" xmlns:cx5="http://schemas.microsoft.com/office/drawing/2016/5/11/chartex" xmlns:cx6="http://schemas.microsoft.com/office/drawing/2016/5/12/chartex" xmlns:cx7="http://schemas.microsoft.com/office/drawing/2016/5/13/chartex" xmlns:cx8="http://schemas.microsoft.com/office/drawing/2016/5/14/chartex" xmlns:mc="http://schemas.openxmlformats.org/markup-compatibility/2006" xmlns:aink="http://schemas.microsoft.com/office/drawing/2016/ink" xmlns:am3d="http://schemas.microsoft.com/office/drawing/2017/model3d" xmlns:o="urn:schemas-microsoft-com:office:office" xmlns:oel="http://schemas.microsoft.com/office/2019/extlst" xmlns:r="http://schemas.openxmlformats.org/officeDocument/2006/relationships" xmlns:m="http://schemas.openxmlformats.org/officeDocument/2006/math" xmlns:v="urn:schemas-microsoft-com:vml" xmlns:wp14="http://schemas.microsoft.com/office/word/2010/wordprocessingDrawing" xmlns:wp="http://schemas.openxmlformats.org/drawingml/2006/wordprocessingDrawing" xmlns:w10="urn:schemas-microsoft-com:office:word" xmlns:w="http://schemas.openxmlformats.org/wordprocessingml/2006/main" xmlns:w14="http://schemas.microsoft.com/office/word/2010/wordml" xmlns:w15="http://schemas.microsoft.com/office/word/2012/wordml" xmlns:w16cex="http://schemas.microsoft.com/office/word/2018/wordml/cex" xmlns:w16cid="http://schemas.microsoft.com/office/word/2016/wordml/cid" xmlns:w16="http://schemas.microsoft.com/office/word/2018/wordml" xmlns:w16du="http://schemas.microsoft.com/office/word/2023/wordml/word16du" xmlns:w16sdtdh="http://schemas.microsoft.com/office/word/2020/wordml/sdtdatahash" xmlns:w16se="http://schemas.microsoft.com/office/word/2015/wordml/symex" xmlns:wpg="http://schemas.microsoft.com/office/word/2010/wordprocessingGroup" xmlns:wpi="http://schemas.microsoft.com/office/word/2010/wordprocessingInk" xmlns:wne="http://schemas.microsoft.com/office/word/2006/wordml" xmlns:wps="http://schemas.microsoft.com/office/word/2010/wordprocessingShape" mc:Ignorable="w14 w15 w16se w16cid w16 w16cex w16sdtdh w16du wp14">
+<w:endnotes xmlns:wpc="http://schemas.microsoft.com/office/word/2010/wordprocessingCanvas" xmlns:cx="http://schemas.microsoft.com/office/drawing/2014/chartex" xmlns:cx1="http://schemas.microsoft.com/office/drawing/2015/9/8/chartex" xmlns:cx2="http://schemas.microsoft.com/office/drawing/2015/10/21/chartex" xmlns:cx3="http://schemas.microsoft.com/office/drawing/2016/5/9/chartex" xmlns:cx4="http://schemas.microsoft.com/office/drawing/2016/5/10/chartex" xmlns:cx5="http://schemas.microsoft.com/office/drawing/2016/5/11/chartex" xmlns:cx6="http://schemas.microsoft.com/office/drawing/2016/5/12/chartex" xmlns:cx7="http://schemas.microsoft.com/office/drawing/2016/5/13/chartex" xmlns:cx8="http://schemas.microsoft.com/office/drawing/2016/5/14/chartex" xmlns:mc="http://schemas.openxmlformats.org/markup-compatibility/2006" xmlns:aink="http://schemas.microsoft.com/office/drawing/2016/ink" xmlns:am3d="http://schemas.microsoft.com/office/drawing/2017/model3d" xmlns:o="urn:schemas-microsoft-com:office:office" xmlns:oel="http://schemas.microsoft.com/office/2019/extlst" xmlns:r="http://schemas.openxmlformats.org/officeDocument/2006/relationships" xmlns:m="http://schemas.openxmlformats.org/officeDocument/2006/math" xmlns:v="urn:schemas-microsoft-com:vml" xmlns:wp14="http://schemas.microsoft.com/office/word/2010/wordprocessingDrawing" xmlns:wp="http://schemas.openxmlformats.org/drawingml/2006/wordprocessingDrawing" xmlns:w10="urn:schemas-microsoft-com:office:word" xmlns:w="http://schemas.openxmlformats.org/wordprocessingml/2006/main" xmlns:w14="http://schemas.microsoft.com/office/word/2010/wordml" xmlns:w15="http://schemas.microsoft.com/office/word/2012/wordml" xmlns:w16cex="http://schemas.microsoft.com/office/word/2018/wordml/cex" xmlns:w16cid="http://schemas.microsoft.com/office/word/2016/wordml/cid" xmlns:w16="http://schemas.microsoft.com/office/word/2018/wordml" xmlns:w16du="http://schemas.microsoft.com/office/word/2023/wordml/word16du" xmlns:w16sdtdh="http://schemas.microsoft.com/office/word/2020/wordml/sdtdatahash" xmlns:w16sdtfl="http://schemas.microsoft.com/office/word/2024/wordml/sdtformatlock" xmlns:w16se="http://schemas.microsoft.com/office/word/2015/wordml/symex" xmlns:wpg="http://schemas.microsoft.com/office/word/2010/wordprocessingGroup" xmlns:wpi="http://schemas.microsoft.com/office/word/2010/wordprocessingInk" xmlns:wne="http://schemas.microsoft.com/office/word/2006/wordml" xmlns:wps="http://schemas.microsoft.com/office/word/2010/wordprocessingShape" mc:Ignorable="w14 w15 w16se w16cid w16 w16cex w16sdtdh w16sdtfl w16du wp14">
   <w:endnote w:type="separator" w:id="-1">
     <w:p>
       <w:r>
@@ -1771,7 +3440,7 @@
 </file>
 
 <file path=word/footnotes.xml><?xml version="1.0" encoding="utf-8"?>
-<w:footnotes xmlns:wpc="http://schemas.microsoft.com/office/word/2010/wordprocessingCanvas" xmlns:cx="http://schemas.microsoft.com/office/drawing/2014/chartex" xmlns:cx1="http://schemas.microsoft.com/office/drawing/2015/9/8/chartex" xmlns:cx2="http://schemas.microsoft.com/office/drawing/2015/10/21/chartex" xmlns:cx3="http://schemas.microsoft.com/office/drawing/2016/5/9/chartex" xmlns:cx4="http://schemas.microsoft.com/office/drawing/2016/5/10/chartex" xmlns:cx5="http://schemas.microsoft.com/office/drawing/2016/5/11/chartex" xmlns:cx6="http://schemas.microsoft.com/office/drawing/2016/5/12/chartex" xmlns:cx7="http://schemas.microsoft.com/office/drawing/2016/5/13/chartex" xmlns:cx8="http://schemas.microsoft.com/office/drawing/2016/5/14/chartex" xmlns:mc="http://schemas.openxmlformats.org/markup-compatibility/2006" xmlns:aink="http://schemas.microsoft.com/office/drawing/2016/ink" xmlns:am3d="http://schemas.microsoft.com/office/drawing/2017/model3d" xmlns:o="urn:schemas-microsoft-com:office:office" xmlns:oel="http://schemas.microsoft.com/office/2019/extlst" xmlns:r="http://schemas.openxmlformats.org/officeDocument/2006/relationships" xmlns:m="http://schemas.openxmlformats.org/officeDocument/2006/math" xmlns:v="urn:schemas-microsoft-com:vml" xmlns:wp14="http://schemas.microsoft.com/office/word/2010/wordprocessingDrawing" xmlns:wp="http://schemas.openxmlformats.org/drawingml/2006/wordprocessingDrawing" xmlns:w10="urn:schemas-microsoft-com:office:word" xmlns:w="http://schemas.openxmlformats.org/wordprocessingml/2006/main" xmlns:w14="http://schemas.microsoft.com/office/word/2010/wordml" xmlns:w15="http://schemas.microsoft.com/office/word/2012/wordml" xmlns:w16cex="http://schemas.microsoft.com/office/word/2018/wordml/cex" xmlns:w16cid="http://schemas.microsoft.com/office/word/2016/wordml/cid" xmlns:w16="http://schemas.microsoft.com/office/word/2018/wordml" xmlns:w16du="http://schemas.microsoft.com/office/word/2023/wordml/word16du" xmlns:w16sdtdh="http://schemas.microsoft.com/office/word/2020/wordml/sdtdatahash" xmlns:w16se="http://schemas.microsoft.com/office/word/2015/wordml/symex" xmlns:wpg="http://schemas.microsoft.com/office/word/2010/wordprocessingGroup" xmlns:wpi="http://schemas.microsoft.com/office/word/2010/wordprocessingInk" xmlns:wne="http://schemas.microsoft.com/office/word/2006/wordml" xmlns:wps="http://schemas.microsoft.com/office/word/2010/wordprocessingShape" mc:Ignorable="w14 w15 w16se w16cid w16 w16cex w16sdtdh w16du wp14">
+<w:footnotes xmlns:wpc="http://schemas.microsoft.com/office/word/2010/wordprocessingCanvas" xmlns:cx="http://schemas.microsoft.com/office/drawing/2014/chartex" xmlns:cx1="http://schemas.microsoft.com/office/drawing/2015/9/8/chartex" xmlns:cx2="http://schemas.microsoft.com/office/drawing/2015/10/21/chartex" xmlns:cx3="http://schemas.microsoft.com/office/drawing/2016/5/9/chartex" xmlns:cx4="http://schemas.microsoft.com/office/drawing/2016/5/10/chartex" xmlns:cx5="http://schemas.microsoft.com/office/drawing/2016/5/11/chartex" xmlns:cx6="http://schemas.microsoft.com/office/drawing/2016/5/12/chartex" xmlns:cx7="http://schemas.microsoft.com/office/drawing/2016/5/13/chartex" xmlns:cx8="http://schemas.microsoft.com/office/drawing/2016/5/14/chartex" xmlns:mc="http://schemas.openxmlformats.org/markup-compatibility/2006" xmlns:aink="http://schemas.microsoft.com/office/drawing/2016/ink" xmlns:am3d="http://schemas.microsoft.com/office/drawing/2017/model3d" xmlns:o="urn:schemas-microsoft-com:office:office" xmlns:oel="http://schemas.microsoft.com/office/2019/extlst" xmlns:r="http://schemas.openxmlformats.org/officeDocument/2006/relationships" xmlns:m="http://schemas.openxmlformats.org/officeDocument/2006/math" xmlns:v="urn:schemas-microsoft-com:vml" xmlns:wp14="http://schemas.microsoft.com/office/word/2010/wordprocessingDrawing" xmlns:wp="http://schemas.openxmlformats.org/drawingml/2006/wordprocessingDrawing" xmlns:w10="urn:schemas-microsoft-com:office:word" xmlns:w="http://schemas.openxmlformats.org/wordprocessingml/2006/main" xmlns:w14="http://schemas.microsoft.com/office/word/2010/wordml" xmlns:w15="http://schemas.microsoft.com/office/word/2012/wordml" xmlns:w16cex="http://schemas.microsoft.com/office/word/2018/wordml/cex" xmlns:w16cid="http://schemas.microsoft.com/office/word/2016/wordml/cid" xmlns:w16="http://schemas.microsoft.com/office/word/2018/wordml" xmlns:w16du="http://schemas.microsoft.com/office/word/2023/wordml/word16du" xmlns:w16sdtdh="http://schemas.microsoft.com/office/word/2020/wordml/sdtdatahash" xmlns:w16sdtfl="http://schemas.microsoft.com/office/word/2024/wordml/sdtformatlock" xmlns:w16se="http://schemas.microsoft.com/office/word/2015/wordml/symex" xmlns:wpg="http://schemas.microsoft.com/office/word/2010/wordprocessingGroup" xmlns:wpi="http://schemas.microsoft.com/office/word/2010/wordprocessingInk" xmlns:wne="http://schemas.microsoft.com/office/word/2006/wordml" xmlns:wps="http://schemas.microsoft.com/office/word/2010/wordprocessingShape" mc:Ignorable="w14 w15 w16se w16cid w16 w16cex w16sdtdh w16sdtfl w16du wp14">
   <w:footnote w:type="separator" w:id="-1">
     <w:p>
       <w:r>
@@ -1790,7 +3459,7 @@
 </file>
 
 <file path=word/header1.xml><?xml version="1.0" encoding="utf-8"?>
-<w:hdr xmlns:wpc="http://schemas.microsoft.com/office/word/2010/wordprocessingCanvas" xmlns:cx="http://schemas.microsoft.com/office/drawing/2014/chartex" xmlns:cx1="http://schemas.microsoft.com/office/drawing/2015/9/8/chartex" xmlns:cx2="http://schemas.microsoft.com/office/drawing/2015/10/21/chartex" xmlns:cx3="http://schemas.microsoft.com/office/drawing/2016/5/9/chartex" xmlns:cx4="http://schemas.microsoft.com/office/drawing/2016/5/10/chartex" xmlns:cx5="http://schemas.microsoft.com/office/drawing/2016/5/11/chartex" xmlns:cx6="http://schemas.microsoft.com/office/drawing/2016/5/12/chartex" xmlns:cx7="http://schemas.microsoft.com/office/drawing/2016/5/13/chartex" xmlns:cx8="http://schemas.microsoft.com/office/drawing/2016/5/14/chartex" xmlns:mc="http://schemas.openxmlformats.org/markup-compatibility/2006" xmlns:aink="http://schemas.microsoft.com/office/drawing/2016/ink" xmlns:am3d="http://schemas.microsoft.com/office/drawing/2017/model3d" xmlns:o="urn:schemas-microsoft-com:office:office" xmlns:oel="http://schemas.microsoft.com/office/2019/extlst" xmlns:r="http://schemas.openxmlformats.org/officeDocument/2006/relationships" xmlns:m="http://schemas.openxmlformats.org/officeDocument/2006/math" xmlns:v="urn:schemas-microsoft-com:vml" xmlns:wp14="http://schemas.microsoft.com/office/word/2010/wordprocessingDrawing" xmlns:wp="http://schemas.openxmlformats.org/drawingml/2006/wordprocessingDrawing" xmlns:w10="urn:schemas-microsoft-com:office:word" xmlns:w="http://schemas.openxmlformats.org/wordprocessingml/2006/main" xmlns:w14="http://schemas.microsoft.com/office/word/2010/wordml" xmlns:w15="http://schemas.microsoft.com/office/word/2012/wordml" xmlns:w16cex="http://schemas.microsoft.com/office/word/2018/wordml/cex" xmlns:w16cid="http://schemas.microsoft.com/office/word/2016/wordml/cid" xmlns:w16="http://schemas.microsoft.com/office/word/2018/wordml" xmlns:w16du="http://schemas.microsoft.com/office/word/2023/wordml/word16du" xmlns:w16sdtdh="http://schemas.microsoft.com/office/word/2020/wordml/sdtdatahash" xmlns:w16se="http://schemas.microsoft.com/office/word/2015/wordml/symex" xmlns:wpg="http://schemas.microsoft.com/office/word/2010/wordprocessingGroup" xmlns:wpi="http://schemas.microsoft.com/office/word/2010/wordprocessingInk" xmlns:wne="http://schemas.microsoft.com/office/word/2006/wordml" xmlns:wps="http://schemas.microsoft.com/office/word/2010/wordprocessingShape" mc:Ignorable="w14 w15 w16se w16cid w16 w16cex w16sdtdh w16du wp14">
+<w:hdr xmlns:wpc="http://schemas.microsoft.com/office/word/2010/wordprocessingCanvas" xmlns:cx="http://schemas.microsoft.com/office/drawing/2014/chartex" xmlns:cx1="http://schemas.microsoft.com/office/drawing/2015/9/8/chartex" xmlns:cx2="http://schemas.microsoft.com/office/drawing/2015/10/21/chartex" xmlns:cx3="http://schemas.microsoft.com/office/drawing/2016/5/9/chartex" xmlns:cx4="http://schemas.microsoft.com/office/drawing/2016/5/10/chartex" xmlns:cx5="http://schemas.microsoft.com/office/drawing/2016/5/11/chartex" xmlns:cx6="http://schemas.microsoft.com/office/drawing/2016/5/12/chartex" xmlns:cx7="http://schemas.microsoft.com/office/drawing/2016/5/13/chartex" xmlns:cx8="http://schemas.microsoft.com/office/drawing/2016/5/14/chartex" xmlns:mc="http://schemas.openxmlformats.org/markup-compatibility/2006" xmlns:aink="http://schemas.microsoft.com/office/drawing/2016/ink" xmlns:am3d="http://schemas.microsoft.com/office/drawing/2017/model3d" xmlns:o="urn:schemas-microsoft-com:office:office" xmlns:oel="http://schemas.microsoft.com/office/2019/extlst" xmlns:r="http://schemas.openxmlformats.org/officeDocument/2006/relationships" xmlns:m="http://schemas.openxmlformats.org/officeDocument/2006/math" xmlns:v="urn:schemas-microsoft-com:vml" xmlns:wp14="http://schemas.microsoft.com/office/word/2010/wordprocessingDrawing" xmlns:wp="http://schemas.openxmlformats.org/drawingml/2006/wordprocessingDrawing" xmlns:w10="urn:schemas-microsoft-com:office:word" xmlns:w="http://schemas.openxmlformats.org/wordprocessingml/2006/main" xmlns:w14="http://schemas.microsoft.com/office/word/2010/wordml" xmlns:w15="http://schemas.microsoft.com/office/word/2012/wordml" xmlns:w16cex="http://schemas.microsoft.com/office/word/2018/wordml/cex" xmlns:w16cid="http://schemas.microsoft.com/office/word/2016/wordml/cid" xmlns:w16="http://schemas.microsoft.com/office/word/2018/wordml" xmlns:w16du="http://schemas.microsoft.com/office/word/2023/wordml/word16du" xmlns:w16sdtdh="http://schemas.microsoft.com/office/word/2020/wordml/sdtdatahash" xmlns:w16sdtfl="http://schemas.microsoft.com/office/word/2024/wordml/sdtformatlock" xmlns:w16se="http://schemas.microsoft.com/office/word/2015/wordml/symex" xmlns:wpg="http://schemas.microsoft.com/office/word/2010/wordprocessingGroup" xmlns:wpi="http://schemas.microsoft.com/office/word/2010/wordprocessingInk" xmlns:wne="http://schemas.microsoft.com/office/word/2006/wordml" xmlns:wps="http://schemas.microsoft.com/office/word/2010/wordprocessingShape" mc:Ignorable="w14 w15 w16se w16cid w16 w16cex w16sdtdh w16sdtfl w16du wp14">
   <w:p>
     <w:pPr>
       <w:pStyle w:val="Header"/>
@@ -1809,7 +3478,7 @@
 </file>
 
 <file path=word/numbering.xml><?xml version="1.0" encoding="utf-8"?>
-<w:numbering xmlns:wpc="http://schemas.microsoft.com/office/word/2010/wordprocessingCanvas" xmlns:cx="http://schemas.microsoft.com/office/drawing/2014/chartex" xmlns:cx1="http://schemas.microsoft.com/office/drawing/2015/9/8/chartex" xmlns:cx2="http://schemas.microsoft.com/office/drawing/2015/10/21/chartex" xmlns:cx3="http://schemas.microsoft.com/office/drawing/2016/5/9/chartex" xmlns:cx4="http://schemas.microsoft.com/office/drawing/2016/5/10/chartex" xmlns:cx5="http://schemas.microsoft.com/office/drawing/2016/5/11/chartex" xmlns:cx6="http://schemas.microsoft.com/office/drawing/2016/5/12/chartex" xmlns:cx7="http://schemas.microsoft.com/office/drawing/2016/5/13/chartex" xmlns:cx8="http://schemas.microsoft.com/office/drawing/2016/5/14/chartex" xmlns:mc="http://schemas.openxmlformats.org/markup-compatibility/2006" xmlns:aink="http://schemas.microsoft.com/office/drawing/2016/ink" xmlns:am3d="http://schemas.microsoft.com/office/drawing/2017/model3d" xmlns:o="urn:schemas-microsoft-com:office:office" xmlns:oel="http://schemas.microsoft.com/office/2019/extlst" xmlns:r="http://schemas.openxmlformats.org/officeDocument/2006/relationships" xmlns:m="http://schemas.openxmlformats.org/officeDocument/2006/math" xmlns:v="urn:schemas-microsoft-com:vml" xmlns:wp14="http://schemas.microsoft.com/office/word/2010/wordprocessingDrawing" xmlns:wp="http://schemas.openxmlformats.org/drawingml/2006/wordprocessingDrawing" xmlns:w10="urn:schemas-microsoft-com:office:word" xmlns:w="http://schemas.openxmlformats.org/wordprocessingml/2006/main" xmlns:w14="http://schemas.microsoft.com/office/word/2010/wordml" xmlns:w15="http://schemas.microsoft.com/office/word/2012/wordml" xmlns:w16cex="http://schemas.microsoft.com/office/word/2018/wordml/cex" xmlns:w16cid="http://schemas.microsoft.com/office/word/2016/wordml/cid" xmlns:w16="http://schemas.microsoft.com/office/word/2018/wordml" xmlns:w16du="http://schemas.microsoft.com/office/word/2023/wordml/word16du" xmlns:w16sdtdh="http://schemas.microsoft.com/office/word/2020/wordml/sdtdatahash" xmlns:w16se="http://schemas.microsoft.com/office/word/2015/wordml/symex" xmlns:wpg="http://schemas.microsoft.com/office/word/2010/wordprocessingGroup" xmlns:wpi="http://schemas.microsoft.com/office/word/2010/wordprocessingInk" xmlns:wne="http://schemas.microsoft.com/office/word/2006/wordml" xmlns:wps="http://schemas.microsoft.com/office/word/2010/wordprocessingShape" mc:Ignorable="w14 w15 w16se w16cid w16 w16cex w16sdtdh w16du wp14">
+<w:numbering xmlns:wpc="http://schemas.microsoft.com/office/word/2010/wordprocessingCanvas" xmlns:cx="http://schemas.microsoft.com/office/drawing/2014/chartex" xmlns:cx1="http://schemas.microsoft.com/office/drawing/2015/9/8/chartex" xmlns:cx2="http://schemas.microsoft.com/office/drawing/2015/10/21/chartex" xmlns:cx3="http://schemas.microsoft.com/office/drawing/2016/5/9/chartex" xmlns:cx4="http://schemas.microsoft.com/office/drawing/2016/5/10/chartex" xmlns:cx5="http://schemas.microsoft.com/office/drawing/2016/5/11/chartex" xmlns:cx6="http://schemas.microsoft.com/office/drawing/2016/5/12/chartex" xmlns:cx7="http://schemas.microsoft.com/office/drawing/2016/5/13/chartex" xmlns:cx8="http://schemas.microsoft.com/office/drawing/2016/5/14/chartex" xmlns:mc="http://schemas.openxmlformats.org/markup-compatibility/2006" xmlns:aink="http://schemas.microsoft.com/office/drawing/2016/ink" xmlns:am3d="http://schemas.microsoft.com/office/drawing/2017/model3d" xmlns:o="urn:schemas-microsoft-com:office:office" xmlns:oel="http://schemas.microsoft.com/office/2019/extlst" xmlns:r="http://schemas.openxmlformats.org/officeDocument/2006/relationships" xmlns:m="http://schemas.openxmlformats.org/officeDocument/2006/math" xmlns:v="urn:schemas-microsoft-com:vml" xmlns:wp14="http://schemas.microsoft.com/office/word/2010/wordprocessingDrawing" xmlns:wp="http://schemas.openxmlformats.org/drawingml/2006/wordprocessingDrawing" xmlns:w10="urn:schemas-microsoft-com:office:word" xmlns:w="http://schemas.openxmlformats.org/wordprocessingml/2006/main" xmlns:w14="http://schemas.microsoft.com/office/word/2010/wordml" xmlns:w15="http://schemas.microsoft.com/office/word/2012/wordml" xmlns:w16cex="http://schemas.microsoft.com/office/word/2018/wordml/cex" xmlns:w16cid="http://schemas.microsoft.com/office/word/2016/wordml/cid" xmlns:w16="http://schemas.microsoft.com/office/word/2018/wordml" xmlns:w16du="http://schemas.microsoft.com/office/word/2023/wordml/word16du" xmlns:w16sdtdh="http://schemas.microsoft.com/office/word/2020/wordml/sdtdatahash" xmlns:w16sdtfl="http://schemas.microsoft.com/office/word/2024/wordml/sdtformatlock" xmlns:w16se="http://schemas.microsoft.com/office/word/2015/wordml/symex" xmlns:wpg="http://schemas.microsoft.com/office/word/2010/wordprocessingGroup" xmlns:wpi="http://schemas.microsoft.com/office/word/2010/wordprocessingInk" xmlns:wne="http://schemas.microsoft.com/office/word/2006/wordml" xmlns:wps="http://schemas.microsoft.com/office/word/2010/wordprocessingShape" mc:Ignorable="w14 w15 w16se w16cid w16 w16cex w16sdtdh w16sdtfl w16du wp14">
   <w:abstractNum w:abstractNumId="0" w15:restartNumberingAfterBreak="0">
     <w:nsid w:val="00CB0EB5"/>
     <w:multiLevelType w:val="hybridMultilevel"/>
@@ -4836,7 +6505,7 @@
 </file>
 
 <file path=word/styles.xml><?xml version="1.0" encoding="utf-8"?>
-<w:styles xmlns:mc="http://schemas.openxmlformats.org/markup-compatibility/2006" xmlns:r="http://schemas.openxmlformats.org/officeDocument/2006/relationships" xmlns:w="http://schemas.openxmlformats.org/wordprocessingml/2006/main" xmlns:w14="http://schemas.microsoft.com/office/word/2010/wordml" xmlns:w15="http://schemas.microsoft.com/office/word/2012/wordml" xmlns:w16cex="http://schemas.microsoft.com/office/word/2018/wordml/cex" xmlns:w16cid="http://schemas.microsoft.com/office/word/2016/wordml/cid" xmlns:w16="http://schemas.microsoft.com/office/word/2018/wordml" xmlns:w16du="http://schemas.microsoft.com/office/word/2023/wordml/word16du" xmlns:w16sdtdh="http://schemas.microsoft.com/office/word/2020/wordml/sdtdatahash" xmlns:w16se="http://schemas.microsoft.com/office/word/2015/wordml/symex" mc:Ignorable="w14 w15 w16se w16cid w16 w16cex w16sdtdh w16du">
+<w:styles xmlns:mc="http://schemas.openxmlformats.org/markup-compatibility/2006" xmlns:r="http://schemas.openxmlformats.org/officeDocument/2006/relationships" xmlns:w="http://schemas.openxmlformats.org/wordprocessingml/2006/main" xmlns:w14="http://schemas.microsoft.com/office/word/2010/wordml" xmlns:w15="http://schemas.microsoft.com/office/word/2012/wordml" xmlns:w16cex="http://schemas.microsoft.com/office/word/2018/wordml/cex" xmlns:w16cid="http://schemas.microsoft.com/office/word/2016/wordml/cid" xmlns:w16="http://schemas.microsoft.com/office/word/2018/wordml" xmlns:w16du="http://schemas.microsoft.com/office/word/2023/wordml/word16du" xmlns:w16sdtdh="http://schemas.microsoft.com/office/word/2020/wordml/sdtdatahash" xmlns:w16sdtfl="http://schemas.microsoft.com/office/word/2024/wordml/sdtformatlock" xmlns:w16se="http://schemas.microsoft.com/office/word/2015/wordml/symex" mc:Ignorable="w14 w15 w16se w16cid w16 w16cex w16sdtdh w16sdtfl w16du">
   <w:docDefaults>
     <w:rPrDefault>
       <w:rPr>
@@ -5257,7 +6926,6 @@
   <w:style w:type="character" w:default="1" w:styleId="DefaultParagraphFont">
     <w:name w:val="Default Paragraph Font"/>
     <w:uiPriority w:val="1"/>
-    <w:semiHidden/>
     <w:unhideWhenUsed/>
   </w:style>
   <w:style w:type="table" w:default="1" w:styleId="TableNormal">

</xml_diff>